<commit_message>
update produk di transaction report
</commit_message>
<xml_diff>
--- a/Dokumentasi Eksternal - Sudut Meong.docx
+++ b/Dokumentasi Eksternal - Sudut Meong.docx
@@ -1,6 +1,6 @@
 
 <file path=word/document.xml><?xml version="1.0" encoding="utf-8"?>
-<w:document xmlns:wpc="http://schemas.microsoft.com/office/word/2010/wordprocessingCanvas" xmlns:cx="http://schemas.microsoft.com/office/drawing/2014/chartex" xmlns:cx1="http://schemas.microsoft.com/office/drawing/2015/9/8/chartex" xmlns:cx2="http://schemas.microsoft.com/office/drawing/2015/10/21/chartex" xmlns:cx3="http://schemas.microsoft.com/office/drawing/2016/5/9/chartex" xmlns:cx4="http://schemas.microsoft.com/office/drawing/2016/5/10/chartex" xmlns:cx5="http://schemas.microsoft.com/office/drawing/2016/5/11/chartex" xmlns:cx6="http://schemas.microsoft.com/office/drawing/2016/5/12/chartex" xmlns:cx7="http://schemas.microsoft.com/office/drawing/2016/5/13/chartex" xmlns:cx8="http://schemas.microsoft.com/office/drawing/2016/5/14/chartex" xmlns:mc="http://schemas.openxmlformats.org/markup-compatibility/2006" xmlns:aink="http://schemas.microsoft.com/office/drawing/2016/ink" xmlns:am3d="http://schemas.microsoft.com/office/drawing/2017/model3d" xmlns:o="urn:schemas-microsoft-com:office:office" xmlns:r="http://schemas.openxmlformats.org/officeDocument/2006/relationships" xmlns:m="http://schemas.openxmlformats.org/officeDocument/2006/math" xmlns:v="urn:schemas-microsoft-com:vml" xmlns:wp14="http://schemas.microsoft.com/office/word/2010/wordprocessingDrawing" xmlns:wp="http://schemas.openxmlformats.org/drawingml/2006/wordprocessingDrawing" xmlns:w10="urn:schemas-microsoft-com:office:word" xmlns:w="http://schemas.openxmlformats.org/wordprocessingml/2006/main" xmlns:w14="http://schemas.microsoft.com/office/word/2010/wordml" xmlns:w15="http://schemas.microsoft.com/office/word/2012/wordml" xmlns:w16cex="http://schemas.microsoft.com/office/word/2018/wordml/cex" xmlns:w16cid="http://schemas.microsoft.com/office/word/2016/wordml/cid" xmlns:w16="http://schemas.microsoft.com/office/word/2018/wordml" xmlns:w16se="http://schemas.microsoft.com/office/word/2015/wordml/symex" xmlns:wpg="http://schemas.microsoft.com/office/word/2010/wordprocessingGroup" xmlns:wpi="http://schemas.microsoft.com/office/word/2010/wordprocessingInk" xmlns:wne="http://schemas.microsoft.com/office/word/2006/wordml" xmlns:wps="http://schemas.microsoft.com/office/word/2010/wordprocessingShape" mc:Ignorable="w14 w15 w16se w16cid w16 w16cex wp14">
+<w:document xmlns:wpc="http://schemas.microsoft.com/office/word/2010/wordprocessingCanvas" xmlns:cx="http://schemas.microsoft.com/office/drawing/2014/chartex" xmlns:cx1="http://schemas.microsoft.com/office/drawing/2015/9/8/chartex" xmlns:cx2="http://schemas.microsoft.com/office/drawing/2015/10/21/chartex" xmlns:cx3="http://schemas.microsoft.com/office/drawing/2016/5/9/chartex" xmlns:cx4="http://schemas.microsoft.com/office/drawing/2016/5/10/chartex" xmlns:cx5="http://schemas.microsoft.com/office/drawing/2016/5/11/chartex" xmlns:cx6="http://schemas.microsoft.com/office/drawing/2016/5/12/chartex" xmlns:cx7="http://schemas.microsoft.com/office/drawing/2016/5/13/chartex" xmlns:cx8="http://schemas.microsoft.com/office/drawing/2016/5/14/chartex" xmlns:mc="http://schemas.openxmlformats.org/markup-compatibility/2006" xmlns:aink="http://schemas.microsoft.com/office/drawing/2016/ink" xmlns:am3d="http://schemas.microsoft.com/office/drawing/2017/model3d" xmlns:o="urn:schemas-microsoft-com:office:office" xmlns:r="http://schemas.openxmlformats.org/officeDocument/2006/relationships" xmlns:m="http://schemas.openxmlformats.org/officeDocument/2006/math" xmlns:v="urn:schemas-microsoft-com:vml" xmlns:wp14="http://schemas.microsoft.com/office/word/2010/wordprocessingDrawing" xmlns:wp="http://schemas.openxmlformats.org/drawingml/2006/wordprocessingDrawing" xmlns:w10="urn:schemas-microsoft-com:office:word" xmlns:w="http://schemas.openxmlformats.org/wordprocessingml/2006/main" xmlns:w14="http://schemas.microsoft.com/office/word/2010/wordml" xmlns:w15="http://schemas.microsoft.com/office/word/2012/wordml" xmlns:w16cid="http://schemas.microsoft.com/office/word/2016/wordml/cid" xmlns:w16se="http://schemas.microsoft.com/office/word/2015/wordml/symex" xmlns:wpg="http://schemas.microsoft.com/office/word/2010/wordprocessingGroup" xmlns:wpi="http://schemas.microsoft.com/office/word/2010/wordprocessingInk" xmlns:wne="http://schemas.microsoft.com/office/word/2006/wordml" xmlns:wps="http://schemas.microsoft.com/office/word/2010/wordprocessingShape" mc:Ignorable="w14 w15 w16se w16cid wp14">
   <w:body>
     <w:tbl>
       <w:tblPr>
@@ -1837,11 +1837,11 @@
       </w:r>
       <w:proofErr w:type="spellEnd"/>
       <w:r>
-        <w:t xml:space="preserve"> s</w:t>
-      </w:r>
-      <w:proofErr w:type="spellStart"/>
-      <w:r>
-        <w:t>esuai</w:t>
+        <w:t xml:space="preserve"> </w:t>
+      </w:r>
+      <w:proofErr w:type="spellStart"/>
+      <w:r>
+        <w:t>sesuai</w:t>
       </w:r>
       <w:proofErr w:type="spellEnd"/>
       <w:r>
@@ -2228,11 +2228,11 @@
         <w:t xml:space="preserve"> program</w:t>
       </w:r>
       <w:r>
-        <w:t xml:space="preserve"> a</w:t>
-      </w:r>
-      <w:proofErr w:type="spellStart"/>
-      <w:r>
-        <w:t>kan</w:t>
+        <w:t xml:space="preserve"> </w:t>
+      </w:r>
+      <w:proofErr w:type="spellStart"/>
+      <w:r>
+        <w:t>akan</w:t>
       </w:r>
       <w:proofErr w:type="spellEnd"/>
       <w:r>
@@ -2557,6 +2557,9 @@
       <w:r>
         <w:t>Fired”</w:t>
       </w:r>
+      <w:r>
+        <w:t>.</w:t>
+      </w:r>
     </w:p>
     <w:p>
       <w:pPr>
@@ -2863,11 +2866,11 @@
       </w:r>
       <w:proofErr w:type="spellEnd"/>
       <w:r>
-        <w:t xml:space="preserve"> pada</w:t>
-      </w:r>
-      <w:proofErr w:type="spellStart"/>
-      <w:r>
-        <w:t xml:space="preserve"> kotak</w:t>
+        <w:t xml:space="preserve"> pada </w:t>
+      </w:r>
+      <w:proofErr w:type="spellStart"/>
+      <w:r>
+        <w:t>kotak</w:t>
       </w:r>
       <w:proofErr w:type="spellEnd"/>
       <w:r>
@@ -2902,6 +2905,9 @@
         <w:t>ini</w:t>
       </w:r>
       <w:proofErr w:type="spellEnd"/>
+      <w:r>
+        <w:t>.</w:t>
+      </w:r>
     </w:p>
     <w:p>
       <w:pPr>
@@ -3471,11 +3477,11 @@
         <w:t xml:space="preserve"> program</w:t>
       </w:r>
       <w:r>
-        <w:t xml:space="preserve"> a</w:t>
-      </w:r>
-      <w:proofErr w:type="spellStart"/>
-      <w:r>
-        <w:t>kan</w:t>
+        <w:t xml:space="preserve"> </w:t>
+      </w:r>
+      <w:proofErr w:type="spellStart"/>
+      <w:r>
+        <w:t>akan</w:t>
       </w:r>
       <w:proofErr w:type="spellEnd"/>
       <w:r>
@@ -3495,11 +3501,11 @@
       </w:r>
       <w:proofErr w:type="spellEnd"/>
       <w:r>
-        <w:t xml:space="preserve"> p</w:t>
-      </w:r>
-      <w:proofErr w:type="spellStart"/>
-      <w:r>
-        <w:t>esan</w:t>
+        <w:t xml:space="preserve"> </w:t>
+      </w:r>
+      <w:proofErr w:type="spellStart"/>
+      <w:r>
+        <w:t>pesan</w:t>
       </w:r>
       <w:proofErr w:type="spellEnd"/>
       <w:r>
@@ -3976,11 +3982,11 @@
       </w:r>
       <w:proofErr w:type="spellEnd"/>
       <w:r>
-        <w:t xml:space="preserve"> p</w:t>
-      </w:r>
-      <w:proofErr w:type="spellStart"/>
-      <w:r>
-        <w:t>esan</w:t>
+        <w:t xml:space="preserve"> </w:t>
+      </w:r>
+      <w:proofErr w:type="spellStart"/>
+      <w:r>
+        <w:t>pesan</w:t>
       </w:r>
       <w:proofErr w:type="spellEnd"/>
       <w:r>
@@ -4340,23 +4346,10 @@
         <w:t>data</w:t>
       </w:r>
       <w:r>
-        <w:t xml:space="preserve"> yang </w:t>
-      </w:r>
-      <w:proofErr w:type="spellStart"/>
-      <w:r>
-        <w:t>tidak</w:t>
-      </w:r>
-      <w:proofErr w:type="spellEnd"/>
-      <w:r>
-        <w:t xml:space="preserve"> </w:t>
-      </w:r>
-      <w:proofErr w:type="spellStart"/>
-      <w:r>
-        <w:t>sesuai</w:t>
-      </w:r>
-      <w:proofErr w:type="spellEnd"/>
-      <w:r>
-        <w:t xml:space="preserve"> yang </w:t>
+        <w:t xml:space="preserve"> </w:t>
+      </w:r>
+      <w:r>
+        <w:t xml:space="preserve">yang </w:t>
       </w:r>
       <w:proofErr w:type="spellStart"/>
       <w:r>
@@ -5298,11 +5291,11 @@
         <w:t xml:space="preserve"> program</w:t>
       </w:r>
       <w:r>
-        <w:t xml:space="preserve"> a</w:t>
-      </w:r>
-      <w:proofErr w:type="spellStart"/>
-      <w:r>
-        <w:t>kan</w:t>
+        <w:t xml:space="preserve"> </w:t>
+      </w:r>
+      <w:proofErr w:type="spellStart"/>
+      <w:r>
+        <w:t>akan</w:t>
       </w:r>
       <w:proofErr w:type="spellEnd"/>
       <w:r>
@@ -6095,11 +6088,11 @@
         <w:t xml:space="preserve"> program</w:t>
       </w:r>
       <w:r>
-        <w:t xml:space="preserve"> a</w:t>
-      </w:r>
-      <w:proofErr w:type="spellStart"/>
-      <w:r>
-        <w:t>kan</w:t>
+        <w:t xml:space="preserve"> </w:t>
+      </w:r>
+      <w:proofErr w:type="spellStart"/>
+      <w:r>
+        <w:t>akan</w:t>
       </w:r>
       <w:proofErr w:type="spellEnd"/>
       <w:r>
@@ -6119,11 +6112,11 @@
       </w:r>
       <w:proofErr w:type="spellEnd"/>
       <w:r>
-        <w:t xml:space="preserve"> error dan apa</w:t>
-      </w:r>
-      <w:proofErr w:type="spellStart"/>
-      <w:r>
-        <w:t>bila</w:t>
+        <w:t xml:space="preserve"> error dan </w:t>
+      </w:r>
+      <w:proofErr w:type="spellStart"/>
+      <w:r>
+        <w:t>apabila</w:t>
       </w:r>
       <w:proofErr w:type="spellEnd"/>
       <w:r>
@@ -6810,8 +6803,13 @@
       </w:r>
       <w:proofErr w:type="spellEnd"/>
       <w:r>
-        <w:t xml:space="preserve"> dan tahun</w:t>
-      </w:r>
+        <w:t xml:space="preserve"> dan </w:t>
+      </w:r>
+      <w:proofErr w:type="spellStart"/>
+      <w:r>
+        <w:t>tahun</w:t>
+      </w:r>
+      <w:proofErr w:type="spellEnd"/>
       <w:r>
         <w:t xml:space="preserve"> yang </w:t>
       </w:r>
@@ -6834,6 +6832,9 @@
       <w:proofErr w:type="spellStart"/>
       <w:r>
         <w:t>berhasi</w:t>
+      </w:r>
+      <w:r>
+        <w:t>l</w:t>
       </w:r>
       <w:proofErr w:type="spellEnd"/>
       <w:r>
@@ -6935,17 +6936,76 @@
       </w:pPr>
       <w:proofErr w:type="spellStart"/>
       <w:r>
-        <w:t>S</w:t>
-      </w:r>
-      <w:r>
-        <w:t>edangkan</w:t>
-      </w:r>
-      <w:proofErr w:type="spellEnd"/>
-      <w:r>
-        <w:t xml:space="preserve"> pada</w:t>
-      </w:r>
-      <w:r>
-        <w:t xml:space="preserve"> employee management </w:t>
+        <w:t>Lalu</w:t>
+      </w:r>
+      <w:proofErr w:type="spellEnd"/>
+      <w:r>
+        <w:t xml:space="preserve"> </w:t>
+      </w:r>
+      <w:proofErr w:type="spellStart"/>
+      <w:r>
+        <w:t>kita</w:t>
+      </w:r>
+      <w:proofErr w:type="spellEnd"/>
+      <w:r>
+        <w:t xml:space="preserve"> juga </w:t>
+      </w:r>
+      <w:proofErr w:type="spellStart"/>
+      <w:r>
+        <w:t>dapat</w:t>
+      </w:r>
+      <w:proofErr w:type="spellEnd"/>
+      <w:r>
+        <w:t xml:space="preserve"> double-</w:t>
+      </w:r>
+      <w:proofErr w:type="spellStart"/>
+      <w:r>
+        <w:t>klik</w:t>
+      </w:r>
+      <w:proofErr w:type="spellEnd"/>
+      <w:r>
+        <w:t xml:space="preserve"> pada salah </w:t>
+      </w:r>
+      <w:proofErr w:type="spellStart"/>
+      <w:r>
+        <w:t>satu</w:t>
+      </w:r>
+      <w:proofErr w:type="spellEnd"/>
+      <w:r>
+        <w:t xml:space="preserve"> </w:t>
+      </w:r>
+      <w:proofErr w:type="spellStart"/>
+      <w:r>
+        <w:t>transaksi</w:t>
+      </w:r>
+      <w:proofErr w:type="spellEnd"/>
+      <w:r>
+        <w:t xml:space="preserve"> yang </w:t>
+      </w:r>
+      <w:proofErr w:type="spellStart"/>
+      <w:r>
+        <w:t>ada</w:t>
+      </w:r>
+      <w:proofErr w:type="spellEnd"/>
+      <w:r>
+        <w:t xml:space="preserve"> pada list</w:t>
+      </w:r>
+      <w:r>
+        <w:t xml:space="preserve"> transaction report</w:t>
+      </w:r>
+      <w:r>
+        <w:t xml:space="preserve"> </w:t>
+      </w:r>
+      <w:r>
+        <w:t xml:space="preserve">dan </w:t>
+      </w:r>
+      <w:proofErr w:type="spellStart"/>
+      <w:r>
+        <w:t>akan</w:t>
+      </w:r>
+      <w:proofErr w:type="spellEnd"/>
+      <w:r>
+        <w:t xml:space="preserve"> </w:t>
       </w:r>
       <w:proofErr w:type="spellStart"/>
       <w:r>
@@ -6953,11 +7013,27 @@
       </w:r>
       <w:proofErr w:type="spellEnd"/>
       <w:r>
-        <w:t xml:space="preserve"> employee yang </w:t>
-      </w:r>
-      <w:proofErr w:type="spellStart"/>
-      <w:r>
-        <w:t>dipekerjakan</w:t>
+        <w:t xml:space="preserve"> product yang </w:t>
+      </w:r>
+      <w:proofErr w:type="spellStart"/>
+      <w:r>
+        <w:t>dibeli</w:t>
+      </w:r>
+      <w:proofErr w:type="spellEnd"/>
+      <w:r>
+        <w:t xml:space="preserve"> oleh customer pada </w:t>
+      </w:r>
+      <w:proofErr w:type="spellStart"/>
+      <w:r>
+        <w:t>transaksi</w:t>
+      </w:r>
+      <w:proofErr w:type="spellEnd"/>
+      <w:r>
+        <w:t xml:space="preserve"> </w:t>
+      </w:r>
+      <w:proofErr w:type="spellStart"/>
+      <w:r>
+        <w:t>tersebut</w:t>
       </w:r>
       <w:proofErr w:type="spellEnd"/>
       <w:r>
@@ -6993,315 +7069,7 @@
       </w:r>
       <w:proofErr w:type="spellEnd"/>
       <w:r>
-        <w:t>,</w:t>
-      </w:r>
-      <w:r>
-        <w:t xml:space="preserve"> </w:t>
-      </w:r>
-      <w:proofErr w:type="spellStart"/>
-      <w:r>
-        <w:t>dengan</w:t>
-      </w:r>
-      <w:proofErr w:type="spellEnd"/>
-      <w:r>
-        <w:t xml:space="preserve"> </w:t>
-      </w:r>
-      <w:proofErr w:type="spellStart"/>
-      <w:r>
-        <w:t>terdapat</w:t>
-      </w:r>
-      <w:proofErr w:type="spellEnd"/>
-      <w:r>
-        <w:t xml:space="preserve"> </w:t>
-      </w:r>
-      <w:proofErr w:type="spellStart"/>
-      <w:r>
-        <w:t>beberapa</w:t>
-      </w:r>
-      <w:proofErr w:type="spellEnd"/>
-      <w:r>
-        <w:t xml:space="preserve"> </w:t>
-      </w:r>
-      <w:proofErr w:type="spellStart"/>
-      <w:r>
-        <w:t>fitur</w:t>
-      </w:r>
-      <w:proofErr w:type="spellEnd"/>
-      <w:r>
-        <w:t xml:space="preserve"> </w:t>
-      </w:r>
-      <w:proofErr w:type="spellStart"/>
-      <w:r>
-        <w:t>seperti</w:t>
-      </w:r>
-      <w:proofErr w:type="spellEnd"/>
-      <w:r>
-        <w:t xml:space="preserve"> </w:t>
-      </w:r>
-      <w:r>
-        <w:t>Add New Employee, Update Employee, dan Fire Employee</w:t>
-      </w:r>
-      <w:r>
-        <w:t xml:space="preserve">. </w:t>
-      </w:r>
-      <w:proofErr w:type="spellStart"/>
-      <w:r>
-        <w:t>Secara</w:t>
-      </w:r>
-      <w:proofErr w:type="spellEnd"/>
-      <w:r>
-        <w:t xml:space="preserve"> default, </w:t>
-      </w:r>
-      <w:proofErr w:type="spellStart"/>
-      <w:r>
-        <w:t>tampilan</w:t>
-      </w:r>
-      <w:proofErr w:type="spellEnd"/>
-      <w:r>
-        <w:t xml:space="preserve"> </w:t>
-      </w:r>
-      <w:proofErr w:type="spellStart"/>
-      <w:r>
-        <w:t>fitur</w:t>
-      </w:r>
-      <w:proofErr w:type="spellEnd"/>
-      <w:r>
-        <w:t xml:space="preserve"> “Add New Employee” yang </w:t>
-      </w:r>
-      <w:proofErr w:type="spellStart"/>
-      <w:r>
-        <w:t>ditampilkan</w:t>
-      </w:r>
-      <w:proofErr w:type="spellEnd"/>
-      <w:r>
-        <w:t xml:space="preserve"> </w:t>
-      </w:r>
-      <w:proofErr w:type="spellStart"/>
-      <w:r>
-        <w:t>terlebih</w:t>
-      </w:r>
-      <w:proofErr w:type="spellEnd"/>
-      <w:r>
-        <w:t xml:space="preserve"> </w:t>
-      </w:r>
-      <w:proofErr w:type="spellStart"/>
-      <w:r>
-        <w:t>dahulu</w:t>
-      </w:r>
-      <w:proofErr w:type="spellEnd"/>
-      <w:r>
-        <w:t xml:space="preserve"> dan pada </w:t>
-      </w:r>
-      <w:proofErr w:type="spellStart"/>
-      <w:r>
-        <w:t>fitur</w:t>
-      </w:r>
-      <w:proofErr w:type="spellEnd"/>
-      <w:r>
-        <w:t xml:space="preserve"> </w:t>
-      </w:r>
-      <w:proofErr w:type="spellStart"/>
-      <w:r>
-        <w:t>ini</w:t>
-      </w:r>
-      <w:proofErr w:type="spellEnd"/>
-      <w:r>
-        <w:t xml:space="preserve">, Manager </w:t>
-      </w:r>
-      <w:proofErr w:type="spellStart"/>
-      <w:r>
-        <w:t>dapat</w:t>
-      </w:r>
-      <w:proofErr w:type="spellEnd"/>
-      <w:r>
-        <w:t xml:space="preserve"> </w:t>
-      </w:r>
-      <w:proofErr w:type="spellStart"/>
-      <w:r>
-        <w:t>menambahkan</w:t>
-      </w:r>
-      <w:proofErr w:type="spellEnd"/>
-      <w:r>
-        <w:t xml:space="preserve"> employee yang </w:t>
-      </w:r>
-      <w:proofErr w:type="spellStart"/>
-      <w:r>
-        <w:t>akan</w:t>
-      </w:r>
-      <w:proofErr w:type="spellEnd"/>
-      <w:r>
-        <w:t xml:space="preserve"> </w:t>
-      </w:r>
-      <w:proofErr w:type="spellStart"/>
-      <w:r>
-        <w:t>dipekerjakan</w:t>
-      </w:r>
-      <w:proofErr w:type="spellEnd"/>
-      <w:r>
-        <w:t>.</w:t>
-      </w:r>
-      <w:r>
-        <w:t xml:space="preserve"> </w:t>
-      </w:r>
-      <w:proofErr w:type="spellStart"/>
-      <w:r>
-        <w:t>Apabila</w:t>
-      </w:r>
-      <w:proofErr w:type="spellEnd"/>
-      <w:r>
-        <w:t xml:space="preserve"> button “</w:t>
-      </w:r>
-      <w:r>
-        <w:t>Add New Employee</w:t>
-      </w:r>
-      <w:r>
-        <w:t xml:space="preserve">” </w:t>
-      </w:r>
-      <w:proofErr w:type="spellStart"/>
-      <w:r>
-        <w:t>diklik</w:t>
-      </w:r>
-      <w:proofErr w:type="spellEnd"/>
-      <w:r>
-        <w:t xml:space="preserve">, </w:t>
-      </w:r>
-      <w:proofErr w:type="spellStart"/>
-      <w:r>
-        <w:t>akan</w:t>
-      </w:r>
-      <w:proofErr w:type="spellEnd"/>
-      <w:r>
-        <w:t xml:space="preserve"> </w:t>
-      </w:r>
-      <w:proofErr w:type="spellStart"/>
-      <w:r>
-        <w:t>dilakukan</w:t>
-      </w:r>
-      <w:proofErr w:type="spellEnd"/>
-      <w:r>
-        <w:t xml:space="preserve"> </w:t>
-      </w:r>
-      <w:proofErr w:type="spellStart"/>
-      <w:r>
-        <w:t>validasi</w:t>
-      </w:r>
-      <w:proofErr w:type="spellEnd"/>
-      <w:r>
-        <w:t xml:space="preserve"> </w:t>
-      </w:r>
-      <w:proofErr w:type="spellStart"/>
-      <w:r>
-        <w:t>input</w:t>
-      </w:r>
-      <w:r>
-        <w:t>an</w:t>
-      </w:r>
-      <w:proofErr w:type="spellEnd"/>
-      <w:r>
-        <w:t xml:space="preserve"> yang </w:t>
-      </w:r>
-      <w:proofErr w:type="spellStart"/>
-      <w:r>
-        <w:t>dimasukkan</w:t>
-      </w:r>
-      <w:proofErr w:type="spellEnd"/>
-      <w:r>
-        <w:t xml:space="preserve">. </w:t>
-      </w:r>
-      <w:proofErr w:type="spellStart"/>
-      <w:r>
-        <w:t>A</w:t>
-      </w:r>
-      <w:r>
-        <w:t>pabila</w:t>
-      </w:r>
-      <w:proofErr w:type="spellEnd"/>
-      <w:r>
-        <w:t xml:space="preserve"> </w:t>
-      </w:r>
-      <w:proofErr w:type="spellStart"/>
-      <w:r>
-        <w:t>tidak</w:t>
-      </w:r>
-      <w:proofErr w:type="spellEnd"/>
-      <w:r>
-        <w:t xml:space="preserve"> </w:t>
-      </w:r>
-      <w:proofErr w:type="spellStart"/>
-      <w:r>
-        <w:t>sesuai</w:t>
-      </w:r>
-      <w:proofErr w:type="spellEnd"/>
-      <w:r>
-        <w:t>,</w:t>
-      </w:r>
-      <w:r>
-        <w:t xml:space="preserve"> </w:t>
-      </w:r>
-      <w:proofErr w:type="spellStart"/>
-      <w:r>
-        <w:t>akan</w:t>
-      </w:r>
-      <w:proofErr w:type="spellEnd"/>
-      <w:r>
-        <w:t xml:space="preserve"> </w:t>
-      </w:r>
-      <w:proofErr w:type="spellStart"/>
-      <w:r>
-        <w:t>menampilkan</w:t>
-      </w:r>
-      <w:proofErr w:type="spellEnd"/>
-      <w:r>
-        <w:t xml:space="preserve"> </w:t>
-      </w:r>
-      <w:proofErr w:type="spellStart"/>
-      <w:r>
-        <w:t>pesan</w:t>
-      </w:r>
-      <w:proofErr w:type="spellEnd"/>
-      <w:r>
-        <w:t xml:space="preserve"> error</w:t>
-      </w:r>
-      <w:r>
-        <w:t xml:space="preserve"> dan </w:t>
-      </w:r>
-      <w:proofErr w:type="spellStart"/>
-      <w:r>
-        <w:t>apabila</w:t>
-      </w:r>
-      <w:proofErr w:type="spellEnd"/>
-      <w:r>
-        <w:t xml:space="preserve"> </w:t>
-      </w:r>
-      <w:proofErr w:type="spellStart"/>
-      <w:r>
-        <w:t>sesuai</w:t>
-      </w:r>
-      <w:proofErr w:type="spellEnd"/>
-      <w:r>
-        <w:t>,</w:t>
-      </w:r>
-      <w:r>
-        <w:t xml:space="preserve"> data employee </w:t>
-      </w:r>
-      <w:proofErr w:type="spellStart"/>
-      <w:r>
-        <w:t>baru</w:t>
-      </w:r>
-      <w:proofErr w:type="spellEnd"/>
-      <w:r>
-        <w:t xml:space="preserve"> </w:t>
-      </w:r>
-      <w:proofErr w:type="spellStart"/>
-      <w:r>
-        <w:t>muncul</w:t>
-      </w:r>
-      <w:proofErr w:type="spellEnd"/>
-      <w:r>
-        <w:t xml:space="preserve"> pada list</w:t>
-      </w:r>
-      <w:r>
-        <w:t>.</w:t>
+        <w:t>:</w:t>
       </w:r>
     </w:p>
     <w:p>
@@ -7309,29 +7077,19 @@
         <w:pStyle w:val="ListParagraph"/>
         <w:spacing w:line="360" w:lineRule="auto"/>
         <w:ind w:left="1072"/>
-      </w:pPr>
-    </w:p>
-    <w:p>
-      <w:pPr>
-        <w:pStyle w:val="ListParagraph"/>
-        <w:spacing w:line="360" w:lineRule="auto"/>
-        <w:ind w:left="1072"/>
-        <w:rPr>
-          <w:b/>
-          <w:bCs/>
-          <w:lang w:val="id-ID"/>
-        </w:rPr>
-      </w:pPr>
+        <w:jc w:val="both"/>
+      </w:pPr>
+      <w:bookmarkStart w:id="0" w:name="_GoBack"/>
       <w:r>
         <w:rPr>
           <w:noProof/>
         </w:rPr>
         <w:lastRenderedPageBreak/>
         <w:drawing>
-          <wp:inline distT="0" distB="0" distL="0" distR="0" wp14:anchorId="071A72E7" wp14:editId="44E6358F">
-            <wp:extent cx="4796090" cy="4286250"/>
+          <wp:inline distT="0" distB="0" distL="0" distR="0" wp14:anchorId="25FC29E6" wp14:editId="7C4101F6">
+            <wp:extent cx="4705350" cy="4232801"/>
             <wp:effectExtent l="0" t="0" r="0" b="0"/>
-            <wp:docPr id="16" name="Picture 16"/>
+            <wp:docPr id="3" name="Picture 3"/>
             <wp:cNvGraphicFramePr>
               <a:graphicFrameLocks xmlns:a="http://schemas.openxmlformats.org/drawingml/2006/main" noChangeAspect="1"/>
             </wp:cNvGraphicFramePr>
@@ -7351,7 +7109,7 @@
                   <pic:spPr>
                     <a:xfrm>
                       <a:off x="0" y="0"/>
-                      <a:ext cx="4887643" cy="4368071"/>
+                      <a:ext cx="4760215" cy="4282156"/>
                     </a:xfrm>
                     <a:prstGeom prst="rect">
                       <a:avLst/>
@@ -7363,92 +7121,401 @@
           </wp:inline>
         </w:drawing>
       </w:r>
-    </w:p>
-    <w:p>
-      <w:pPr>
-        <w:pStyle w:val="ListParagraph"/>
-        <w:rPr>
-          <w:b/>
-          <w:bCs/>
-          <w:lang w:val="id-ID"/>
-        </w:rPr>
-      </w:pPr>
-    </w:p>
-    <w:p>
-      <w:pPr>
-        <w:spacing w:after="200" w:line="276" w:lineRule="auto"/>
-        <w:rPr>
-          <w:b/>
-          <w:bCs/>
-        </w:rPr>
-      </w:pPr>
-      <w:r>
-        <w:rPr>
-          <w:b/>
-          <w:bCs/>
-        </w:rPr>
-        <w:br w:type="page"/>
-      </w:r>
-    </w:p>
-    <w:p>
-      <w:pPr>
-        <w:pStyle w:val="ListParagraph"/>
-        <w:numPr>
-          <w:ilvl w:val="1"/>
-          <w:numId w:val="6"/>
-        </w:numPr>
-        <w:spacing w:line="360" w:lineRule="auto"/>
-        <w:ind w:left="1072"/>
-        <w:rPr>
-          <w:b/>
-          <w:bCs/>
-          <w:lang w:val="id-ID"/>
-        </w:rPr>
-      </w:pPr>
-      <w:proofErr w:type="spellStart"/>
-      <w:r>
-        <w:rPr>
-          <w:b/>
-          <w:bCs/>
-        </w:rPr>
-        <w:lastRenderedPageBreak/>
-        <w:t>Tampilan</w:t>
-      </w:r>
-      <w:proofErr w:type="spellEnd"/>
-      <w:r>
-        <w:rPr>
-          <w:b/>
-          <w:bCs/>
-        </w:rPr>
-        <w:t xml:space="preserve"> Manager – </w:t>
-      </w:r>
-      <w:r>
-        <w:rPr>
-          <w:b/>
-          <w:bCs/>
-        </w:rPr>
-        <w:t>Update</w:t>
-      </w:r>
-      <w:r>
-        <w:rPr>
-          <w:b/>
-          <w:bCs/>
-        </w:rPr>
-        <w:t xml:space="preserve"> Employee</w:t>
-      </w:r>
-      <w:r>
-        <w:rPr>
-          <w:b/>
-          <w:bCs/>
-        </w:rPr>
-        <w:t xml:space="preserve"> Data</w:t>
-      </w:r>
+      <w:bookmarkEnd w:id="0"/>
     </w:p>
     <w:p>
       <w:pPr>
         <w:pStyle w:val="ListParagraph"/>
         <w:spacing w:line="360" w:lineRule="auto"/>
         <w:ind w:left="1072"/>
+        <w:jc w:val="both"/>
+      </w:pPr>
+      <w:proofErr w:type="spellStart"/>
+      <w:r>
+        <w:t>S</w:t>
+      </w:r>
+      <w:r>
+        <w:t>edangkan</w:t>
+      </w:r>
+      <w:proofErr w:type="spellEnd"/>
+      <w:r>
+        <w:t xml:space="preserve"> pada</w:t>
+      </w:r>
+      <w:r>
+        <w:t xml:space="preserve"> employee management </w:t>
+      </w:r>
+      <w:proofErr w:type="spellStart"/>
+      <w:r>
+        <w:t>menampilkan</w:t>
+      </w:r>
+      <w:proofErr w:type="spellEnd"/>
+      <w:r>
+        <w:t xml:space="preserve"> employee yang </w:t>
+      </w:r>
+      <w:proofErr w:type="spellStart"/>
+      <w:r>
+        <w:t>dipekerjakan</w:t>
+      </w:r>
+      <w:proofErr w:type="spellEnd"/>
+      <w:r>
+        <w:t xml:space="preserve"> </w:t>
+      </w:r>
+      <w:proofErr w:type="spellStart"/>
+      <w:r>
+        <w:t>seperti</w:t>
+      </w:r>
+      <w:proofErr w:type="spellEnd"/>
+      <w:r>
+        <w:t xml:space="preserve"> </w:t>
+      </w:r>
+      <w:proofErr w:type="spellStart"/>
+      <w:r>
+        <w:t>gambar</w:t>
+      </w:r>
+      <w:proofErr w:type="spellEnd"/>
+      <w:r>
+        <w:t xml:space="preserve"> </w:t>
+      </w:r>
+      <w:proofErr w:type="spellStart"/>
+      <w:r>
+        <w:t>dibawah</w:t>
+      </w:r>
+      <w:proofErr w:type="spellEnd"/>
+      <w:r>
+        <w:t xml:space="preserve"> </w:t>
+      </w:r>
+      <w:proofErr w:type="spellStart"/>
+      <w:r>
+        <w:t>ini</w:t>
+      </w:r>
+      <w:proofErr w:type="spellEnd"/>
+      <w:r>
+        <w:t>,</w:t>
+      </w:r>
+      <w:r>
+        <w:t xml:space="preserve"> </w:t>
+      </w:r>
+      <w:proofErr w:type="spellStart"/>
+      <w:r>
+        <w:t>dengan</w:t>
+      </w:r>
+      <w:proofErr w:type="spellEnd"/>
+      <w:r>
+        <w:t xml:space="preserve"> </w:t>
+      </w:r>
+      <w:proofErr w:type="spellStart"/>
+      <w:r>
+        <w:t>terdapat</w:t>
+      </w:r>
+      <w:proofErr w:type="spellEnd"/>
+      <w:r>
+        <w:t xml:space="preserve"> </w:t>
+      </w:r>
+      <w:proofErr w:type="spellStart"/>
+      <w:r>
+        <w:t>beberapa</w:t>
+      </w:r>
+      <w:proofErr w:type="spellEnd"/>
+      <w:r>
+        <w:t xml:space="preserve"> </w:t>
+      </w:r>
+      <w:proofErr w:type="spellStart"/>
+      <w:r>
+        <w:t>fitur</w:t>
+      </w:r>
+      <w:proofErr w:type="spellEnd"/>
+      <w:r>
+        <w:t xml:space="preserve"> </w:t>
+      </w:r>
+      <w:proofErr w:type="spellStart"/>
+      <w:r>
+        <w:t>seperti</w:t>
+      </w:r>
+      <w:proofErr w:type="spellEnd"/>
+      <w:r>
+        <w:t xml:space="preserve"> </w:t>
+      </w:r>
+      <w:r>
+        <w:t>Add New Employee, Update Employee, dan Fire Employee</w:t>
+      </w:r>
+      <w:r>
+        <w:t xml:space="preserve">. </w:t>
+      </w:r>
+      <w:proofErr w:type="spellStart"/>
+      <w:r>
+        <w:t>Secara</w:t>
+      </w:r>
+      <w:proofErr w:type="spellEnd"/>
+      <w:r>
+        <w:t xml:space="preserve"> default, </w:t>
+      </w:r>
+      <w:proofErr w:type="spellStart"/>
+      <w:r>
+        <w:t>tampilan</w:t>
+      </w:r>
+      <w:proofErr w:type="spellEnd"/>
+      <w:r>
+        <w:t xml:space="preserve"> </w:t>
+      </w:r>
+      <w:proofErr w:type="spellStart"/>
+      <w:r>
+        <w:t>fitur</w:t>
+      </w:r>
+      <w:proofErr w:type="spellEnd"/>
+      <w:r>
+        <w:t xml:space="preserve"> “Add New Employee” yang </w:t>
+      </w:r>
+      <w:proofErr w:type="spellStart"/>
+      <w:r>
+        <w:t>ditampilkan</w:t>
+      </w:r>
+      <w:proofErr w:type="spellEnd"/>
+      <w:r>
+        <w:t xml:space="preserve"> </w:t>
+      </w:r>
+      <w:proofErr w:type="spellStart"/>
+      <w:r>
+        <w:t>terlebih</w:t>
+      </w:r>
+      <w:proofErr w:type="spellEnd"/>
+      <w:r>
+        <w:t xml:space="preserve"> </w:t>
+      </w:r>
+      <w:proofErr w:type="spellStart"/>
+      <w:r>
+        <w:t>dahulu</w:t>
+      </w:r>
+      <w:proofErr w:type="spellEnd"/>
+      <w:r>
+        <w:t xml:space="preserve"> dan pada </w:t>
+      </w:r>
+      <w:proofErr w:type="spellStart"/>
+      <w:r>
+        <w:t>fitur</w:t>
+      </w:r>
+      <w:proofErr w:type="spellEnd"/>
+      <w:r>
+        <w:t xml:space="preserve"> </w:t>
+      </w:r>
+      <w:proofErr w:type="spellStart"/>
+      <w:r>
+        <w:t>ini</w:t>
+      </w:r>
+      <w:proofErr w:type="spellEnd"/>
+      <w:r>
+        <w:t xml:space="preserve">, Manager </w:t>
+      </w:r>
+      <w:proofErr w:type="spellStart"/>
+      <w:r>
+        <w:t>dapat</w:t>
+      </w:r>
+      <w:proofErr w:type="spellEnd"/>
+      <w:r>
+        <w:t xml:space="preserve"> </w:t>
+      </w:r>
+      <w:proofErr w:type="spellStart"/>
+      <w:r>
+        <w:t>menambahkan</w:t>
+      </w:r>
+      <w:proofErr w:type="spellEnd"/>
+      <w:r>
+        <w:t xml:space="preserve"> employee yang </w:t>
+      </w:r>
+      <w:proofErr w:type="spellStart"/>
+      <w:r>
+        <w:t>akan</w:t>
+      </w:r>
+      <w:proofErr w:type="spellEnd"/>
+      <w:r>
+        <w:t xml:space="preserve"> </w:t>
+      </w:r>
+      <w:proofErr w:type="spellStart"/>
+      <w:r>
+        <w:t>dipekerjakan</w:t>
+      </w:r>
+      <w:proofErr w:type="spellEnd"/>
+      <w:r>
+        <w:t>.</w:t>
+      </w:r>
+      <w:r>
+        <w:t xml:space="preserve"> </w:t>
+      </w:r>
+      <w:proofErr w:type="spellStart"/>
+      <w:r>
+        <w:t>Apabila</w:t>
+      </w:r>
+      <w:proofErr w:type="spellEnd"/>
+      <w:r>
+        <w:t xml:space="preserve"> button “</w:t>
+      </w:r>
+      <w:r>
+        <w:t>Add New Employee</w:t>
+      </w:r>
+      <w:r>
+        <w:t xml:space="preserve">” </w:t>
+      </w:r>
+      <w:proofErr w:type="spellStart"/>
+      <w:r>
+        <w:t>diklik</w:t>
+      </w:r>
+      <w:proofErr w:type="spellEnd"/>
+      <w:r>
+        <w:t xml:space="preserve">, </w:t>
+      </w:r>
+      <w:proofErr w:type="spellStart"/>
+      <w:r>
+        <w:t>akan</w:t>
+      </w:r>
+      <w:proofErr w:type="spellEnd"/>
+      <w:r>
+        <w:t xml:space="preserve"> </w:t>
+      </w:r>
+      <w:proofErr w:type="spellStart"/>
+      <w:r>
+        <w:t>dilakukan</w:t>
+      </w:r>
+      <w:proofErr w:type="spellEnd"/>
+      <w:r>
+        <w:t xml:space="preserve"> </w:t>
+      </w:r>
+      <w:proofErr w:type="spellStart"/>
+      <w:r>
+        <w:t>validasi</w:t>
+      </w:r>
+      <w:proofErr w:type="spellEnd"/>
+      <w:r>
+        <w:t xml:space="preserve"> </w:t>
+      </w:r>
+      <w:proofErr w:type="spellStart"/>
+      <w:r>
+        <w:t>input</w:t>
+      </w:r>
+      <w:r>
+        <w:t>an</w:t>
+      </w:r>
+      <w:proofErr w:type="spellEnd"/>
+      <w:r>
+        <w:t xml:space="preserve"> yang </w:t>
+      </w:r>
+      <w:proofErr w:type="spellStart"/>
+      <w:r>
+        <w:t>dimasukkan</w:t>
+      </w:r>
+      <w:proofErr w:type="spellEnd"/>
+      <w:r>
+        <w:t xml:space="preserve">. </w:t>
+      </w:r>
+      <w:proofErr w:type="spellStart"/>
+      <w:r>
+        <w:t>A</w:t>
+      </w:r>
+      <w:r>
+        <w:t>pabila</w:t>
+      </w:r>
+      <w:proofErr w:type="spellEnd"/>
+      <w:r>
+        <w:t xml:space="preserve"> </w:t>
+      </w:r>
+      <w:proofErr w:type="spellStart"/>
+      <w:r>
+        <w:t>tidak</w:t>
+      </w:r>
+      <w:proofErr w:type="spellEnd"/>
+      <w:r>
+        <w:t xml:space="preserve"> </w:t>
+      </w:r>
+      <w:proofErr w:type="spellStart"/>
+      <w:r>
+        <w:t>sesuai</w:t>
+      </w:r>
+      <w:proofErr w:type="spellEnd"/>
+      <w:r>
+        <w:t>,</w:t>
+      </w:r>
+      <w:r>
+        <w:t xml:space="preserve"> </w:t>
+      </w:r>
+      <w:proofErr w:type="spellStart"/>
+      <w:r>
+        <w:t>akan</w:t>
+      </w:r>
+      <w:proofErr w:type="spellEnd"/>
+      <w:r>
+        <w:t xml:space="preserve"> </w:t>
+      </w:r>
+      <w:proofErr w:type="spellStart"/>
+      <w:r>
+        <w:t>menampilkan</w:t>
+      </w:r>
+      <w:proofErr w:type="spellEnd"/>
+      <w:r>
+        <w:t xml:space="preserve"> </w:t>
+      </w:r>
+      <w:proofErr w:type="spellStart"/>
+      <w:r>
+        <w:t>pesan</w:t>
+      </w:r>
+      <w:proofErr w:type="spellEnd"/>
+      <w:r>
+        <w:t xml:space="preserve"> error</w:t>
+      </w:r>
+      <w:r>
+        <w:t xml:space="preserve"> dan </w:t>
+      </w:r>
+      <w:proofErr w:type="spellStart"/>
+      <w:r>
+        <w:t>apabila</w:t>
+      </w:r>
+      <w:proofErr w:type="spellEnd"/>
+      <w:r>
+        <w:t xml:space="preserve"> </w:t>
+      </w:r>
+      <w:proofErr w:type="spellStart"/>
+      <w:r>
+        <w:t>sesuai</w:t>
+      </w:r>
+      <w:proofErr w:type="spellEnd"/>
+      <w:r>
+        <w:t>,</w:t>
+      </w:r>
+      <w:r>
+        <w:t xml:space="preserve"> data employee </w:t>
+      </w:r>
+      <w:proofErr w:type="spellStart"/>
+      <w:r>
+        <w:t>baru</w:t>
+      </w:r>
+      <w:proofErr w:type="spellEnd"/>
+      <w:r>
+        <w:t xml:space="preserve"> </w:t>
+      </w:r>
+      <w:proofErr w:type="spellStart"/>
+      <w:r>
+        <w:t>muncul</w:t>
+      </w:r>
+      <w:proofErr w:type="spellEnd"/>
+      <w:r>
+        <w:t xml:space="preserve"> pada list</w:t>
+      </w:r>
+      <w:r>
+        <w:t>.</w:t>
+      </w:r>
+      <w:r>
+        <w:t xml:space="preserve"> </w:t>
+      </w:r>
+    </w:p>
+    <w:p>
+      <w:pPr>
+        <w:pStyle w:val="ListParagraph"/>
+        <w:spacing w:line="360" w:lineRule="auto"/>
+        <w:ind w:left="1072"/>
+      </w:pPr>
+    </w:p>
+    <w:p>
+      <w:pPr>
+        <w:pStyle w:val="ListParagraph"/>
+        <w:spacing w:line="360" w:lineRule="auto"/>
+        <w:ind w:left="1072"/>
         <w:rPr>
           <w:b/>
           <w:bCs/>
@@ -7459,11 +7526,12 @@
         <w:rPr>
           <w:noProof/>
         </w:rPr>
+        <w:lastRenderedPageBreak/>
         <w:drawing>
-          <wp:inline distT="0" distB="0" distL="0" distR="0" wp14:anchorId="68B37935" wp14:editId="3C3AA786">
-            <wp:extent cx="4769820" cy="4257675"/>
+          <wp:inline distT="0" distB="0" distL="0" distR="0" wp14:anchorId="071A72E7" wp14:editId="44E6358F">
+            <wp:extent cx="4796090" cy="4286250"/>
             <wp:effectExtent l="0" t="0" r="0" b="0"/>
-            <wp:docPr id="18" name="Picture 18"/>
+            <wp:docPr id="16" name="Picture 16"/>
             <wp:cNvGraphicFramePr>
               <a:graphicFrameLocks xmlns:a="http://schemas.openxmlformats.org/drawingml/2006/main" noChangeAspect="1"/>
             </wp:cNvGraphicFramePr>
@@ -7483,7 +7551,7 @@
                   <pic:spPr>
                     <a:xfrm>
                       <a:off x="0" y="0"/>
-                      <a:ext cx="4785881" cy="4272012"/>
+                      <a:ext cx="4887643" cy="4368071"/>
                     </a:xfrm>
                     <a:prstGeom prst="rect">
                       <a:avLst/>
@@ -7499,304 +7567,12 @@
     <w:p>
       <w:pPr>
         <w:pStyle w:val="ListParagraph"/>
-        <w:spacing w:line="360" w:lineRule="auto"/>
-        <w:ind w:left="1072"/>
-        <w:jc w:val="both"/>
-      </w:pPr>
-      <w:proofErr w:type="spellStart"/>
-      <w:r>
-        <w:t>Ini</w:t>
-      </w:r>
-      <w:proofErr w:type="spellEnd"/>
-      <w:r>
-        <w:t xml:space="preserve"> </w:t>
-      </w:r>
-      <w:proofErr w:type="spellStart"/>
-      <w:r>
-        <w:t>adalah</w:t>
-      </w:r>
-      <w:proofErr w:type="spellEnd"/>
-      <w:r>
-        <w:t xml:space="preserve"> </w:t>
-      </w:r>
-      <w:proofErr w:type="spellStart"/>
-      <w:r>
-        <w:t>tampilan</w:t>
-      </w:r>
-      <w:proofErr w:type="spellEnd"/>
-      <w:r>
-        <w:t xml:space="preserve"> </w:t>
-      </w:r>
-      <w:proofErr w:type="spellStart"/>
-      <w:r>
-        <w:t>fitur</w:t>
-      </w:r>
-      <w:proofErr w:type="spellEnd"/>
-      <w:r>
-        <w:t xml:space="preserve"> </w:t>
-      </w:r>
-      <w:proofErr w:type="spellStart"/>
-      <w:r>
-        <w:t>lainnya</w:t>
-      </w:r>
-      <w:proofErr w:type="spellEnd"/>
-      <w:r>
-        <w:t xml:space="preserve"> pada Manager </w:t>
-      </w:r>
-      <w:proofErr w:type="spellStart"/>
-      <w:r>
-        <w:t>yaitu</w:t>
-      </w:r>
-      <w:proofErr w:type="spellEnd"/>
-      <w:r>
-        <w:t xml:space="preserve"> “Update Employee Data”. Pada </w:t>
-      </w:r>
-      <w:proofErr w:type="spellStart"/>
-      <w:r>
-        <w:t>fitur</w:t>
-      </w:r>
-      <w:proofErr w:type="spellEnd"/>
-      <w:r>
-        <w:t xml:space="preserve"> </w:t>
-      </w:r>
-      <w:proofErr w:type="spellStart"/>
-      <w:r>
-        <w:t>ini</w:t>
-      </w:r>
-      <w:proofErr w:type="spellEnd"/>
-      <w:r>
-        <w:t>,</w:t>
-      </w:r>
-      <w:r>
-        <w:t xml:space="preserve"> Manager </w:t>
-      </w:r>
-      <w:proofErr w:type="spellStart"/>
-      <w:r>
-        <w:t>dapat</w:t>
-      </w:r>
-      <w:proofErr w:type="spellEnd"/>
-      <w:r>
-        <w:t xml:space="preserve"> </w:t>
-      </w:r>
-      <w:proofErr w:type="spellStart"/>
-      <w:r>
-        <w:t>mengupdate</w:t>
-      </w:r>
-      <w:proofErr w:type="spellEnd"/>
-      <w:r>
-        <w:t xml:space="preserve"> data employee </w:t>
-      </w:r>
-      <w:proofErr w:type="spellStart"/>
-      <w:r>
-        <w:t>sebagaimana</w:t>
-      </w:r>
-      <w:proofErr w:type="spellEnd"/>
-      <w:r>
-        <w:t xml:space="preserve"> </w:t>
-      </w:r>
-      <w:proofErr w:type="spellStart"/>
-      <w:r>
-        <w:t>seharusnya</w:t>
-      </w:r>
-      <w:proofErr w:type="spellEnd"/>
-      <w:r>
-        <w:t xml:space="preserve"> dan </w:t>
-      </w:r>
-      <w:proofErr w:type="spellStart"/>
-      <w:r>
-        <w:t>apabila</w:t>
-      </w:r>
-      <w:proofErr w:type="spellEnd"/>
-      <w:r>
-        <w:t xml:space="preserve"> </w:t>
-      </w:r>
-      <w:proofErr w:type="spellStart"/>
-      <w:r>
-        <w:t>sudah</w:t>
-      </w:r>
-      <w:proofErr w:type="spellEnd"/>
-      <w:r>
-        <w:t xml:space="preserve"> </w:t>
-      </w:r>
-      <w:proofErr w:type="spellStart"/>
-      <w:r>
-        <w:t>memasukan</w:t>
-      </w:r>
-      <w:proofErr w:type="spellEnd"/>
-      <w:r>
-        <w:t xml:space="preserve"> </w:t>
-      </w:r>
-      <w:proofErr w:type="spellStart"/>
-      <w:r>
-        <w:t>inputan</w:t>
-      </w:r>
-      <w:proofErr w:type="spellEnd"/>
-      <w:r>
-        <w:t xml:space="preserve"> dan button “Add New Employee” </w:t>
-      </w:r>
-      <w:proofErr w:type="spellStart"/>
-      <w:r>
-        <w:t>diklik</w:t>
-      </w:r>
-      <w:proofErr w:type="spellEnd"/>
-      <w:r>
-        <w:t xml:space="preserve">, </w:t>
-      </w:r>
-      <w:proofErr w:type="spellStart"/>
-      <w:r>
-        <w:t>akan</w:t>
-      </w:r>
-      <w:proofErr w:type="spellEnd"/>
-      <w:r>
-        <w:t xml:space="preserve"> </w:t>
-      </w:r>
-      <w:proofErr w:type="spellStart"/>
-      <w:r>
-        <w:t>dilakukan</w:t>
-      </w:r>
-      <w:proofErr w:type="spellEnd"/>
-      <w:r>
-        <w:t xml:space="preserve"> </w:t>
-      </w:r>
-      <w:proofErr w:type="spellStart"/>
-      <w:r>
-        <w:t>validasi</w:t>
-      </w:r>
-      <w:proofErr w:type="spellEnd"/>
-      <w:r>
-        <w:t xml:space="preserve"> </w:t>
-      </w:r>
-      <w:proofErr w:type="spellStart"/>
-      <w:r>
-        <w:t>input</w:t>
-      </w:r>
-      <w:r>
-        <w:t>an</w:t>
-      </w:r>
-      <w:proofErr w:type="spellEnd"/>
-      <w:r>
-        <w:t xml:space="preserve"> yang </w:t>
-      </w:r>
-      <w:proofErr w:type="spellStart"/>
-      <w:r>
-        <w:t>dimasukkan</w:t>
-      </w:r>
-      <w:proofErr w:type="spellEnd"/>
-      <w:r>
-        <w:t xml:space="preserve">. </w:t>
-      </w:r>
-      <w:r>
-        <w:t xml:space="preserve"> </w:t>
-      </w:r>
-      <w:proofErr w:type="spellStart"/>
-      <w:r>
-        <w:t>A</w:t>
-      </w:r>
-      <w:r>
-        <w:t>pabila</w:t>
-      </w:r>
-      <w:proofErr w:type="spellEnd"/>
-      <w:r>
-        <w:t xml:space="preserve"> </w:t>
-      </w:r>
-      <w:proofErr w:type="spellStart"/>
-      <w:r>
-        <w:t>tidak</w:t>
-      </w:r>
-      <w:proofErr w:type="spellEnd"/>
-      <w:r>
-        <w:t xml:space="preserve"> </w:t>
-      </w:r>
-      <w:proofErr w:type="spellStart"/>
-      <w:r>
-        <w:t>sesuai</w:t>
-      </w:r>
-      <w:proofErr w:type="spellEnd"/>
-      <w:r>
-        <w:t xml:space="preserve"> </w:t>
-      </w:r>
-      <w:proofErr w:type="spellStart"/>
-      <w:r>
-        <w:t>akan</w:t>
-      </w:r>
-      <w:proofErr w:type="spellEnd"/>
-      <w:r>
-        <w:t xml:space="preserve"> </w:t>
-      </w:r>
-      <w:proofErr w:type="spellStart"/>
-      <w:r>
-        <w:t>menampilkan</w:t>
-      </w:r>
-      <w:proofErr w:type="spellEnd"/>
-      <w:r>
-        <w:t xml:space="preserve"> </w:t>
-      </w:r>
-      <w:proofErr w:type="spellStart"/>
-      <w:r>
-        <w:t>pesan</w:t>
-      </w:r>
-      <w:proofErr w:type="spellEnd"/>
-      <w:r>
-        <w:t xml:space="preserve"> error </w:t>
-      </w:r>
-      <w:proofErr w:type="spellStart"/>
-      <w:r>
-        <w:t>sesuai</w:t>
-      </w:r>
-      <w:proofErr w:type="spellEnd"/>
-      <w:r>
-        <w:t xml:space="preserve"> </w:t>
-      </w:r>
-      <w:proofErr w:type="spellStart"/>
-      <w:r>
-        <w:t>inputan</w:t>
-      </w:r>
-      <w:proofErr w:type="spellEnd"/>
-      <w:r>
-        <w:t xml:space="preserve"> dan </w:t>
-      </w:r>
-      <w:proofErr w:type="spellStart"/>
-      <w:proofErr w:type="gramStart"/>
-      <w:r>
-        <w:t>apabila</w:t>
-      </w:r>
-      <w:proofErr w:type="spellEnd"/>
-      <w:r>
-        <w:t xml:space="preserve">  </w:t>
-      </w:r>
-      <w:proofErr w:type="spellStart"/>
-      <w:r>
-        <w:t>sesuai</w:t>
-      </w:r>
-      <w:proofErr w:type="spellEnd"/>
-      <w:proofErr w:type="gramEnd"/>
-      <w:r>
-        <w:t xml:space="preserve">, data employee </w:t>
-      </w:r>
-      <w:proofErr w:type="spellStart"/>
-      <w:r>
-        <w:t>baru</w:t>
-      </w:r>
-      <w:proofErr w:type="spellEnd"/>
-      <w:r>
-        <w:t xml:space="preserve"> </w:t>
-      </w:r>
-      <w:proofErr w:type="spellStart"/>
-      <w:r>
-        <w:t>akan</w:t>
-      </w:r>
-      <w:proofErr w:type="spellEnd"/>
-      <w:r>
-        <w:t xml:space="preserve"> </w:t>
-      </w:r>
-      <w:proofErr w:type="spellStart"/>
-      <w:r>
-        <w:t>muncul</w:t>
-      </w:r>
-      <w:proofErr w:type="spellEnd"/>
-      <w:r>
-        <w:t xml:space="preserve"> pada list.</w:t>
-      </w:r>
+        <w:rPr>
+          <w:b/>
+          <w:bCs/>
+          <w:lang w:val="id-ID"/>
+        </w:rPr>
+      </w:pPr>
     </w:p>
     <w:p>
       <w:pPr>
@@ -7844,7 +7620,28 @@
           <w:b/>
           <w:bCs/>
         </w:rPr>
-        <w:t xml:space="preserve"> Manager – Fire Employee</w:t>
+        <w:t xml:space="preserve"> Manager – </w:t>
+      </w:r>
+      <w:r>
+        <w:rPr>
+          <w:b/>
+          <w:bCs/>
+        </w:rPr>
+        <w:t>Update</w:t>
+      </w:r>
+      <w:r>
+        <w:rPr>
+          <w:b/>
+          <w:bCs/>
+        </w:rPr>
+        <w:t xml:space="preserve"> Employee</w:t>
+      </w:r>
+      <w:r>
+        <w:rPr>
+          <w:b/>
+          <w:bCs/>
+        </w:rPr>
+        <w:t xml:space="preserve"> Data</w:t>
       </w:r>
     </w:p>
     <w:p>
@@ -7863,10 +7660,10 @@
           <w:noProof/>
         </w:rPr>
         <w:drawing>
-          <wp:inline distT="0" distB="0" distL="0" distR="0" wp14:anchorId="66BC0663" wp14:editId="027E7BF6">
-            <wp:extent cx="4788378" cy="4248150"/>
+          <wp:inline distT="0" distB="0" distL="0" distR="0" wp14:anchorId="68B37935" wp14:editId="3C3AA786">
+            <wp:extent cx="4769820" cy="4257675"/>
             <wp:effectExtent l="0" t="0" r="0" b="0"/>
-            <wp:docPr id="23" name="Picture 23"/>
+            <wp:docPr id="18" name="Picture 18"/>
             <wp:cNvGraphicFramePr>
               <a:graphicFrameLocks xmlns:a="http://schemas.openxmlformats.org/drawingml/2006/main" noChangeAspect="1"/>
             </wp:cNvGraphicFramePr>
@@ -7886,7 +7683,7 @@
                   <pic:spPr>
                     <a:xfrm>
                       <a:off x="0" y="0"/>
-                      <a:ext cx="4800753" cy="4259129"/>
+                      <a:ext cx="4785881" cy="4272012"/>
                     </a:xfrm>
                     <a:prstGeom prst="rect">
                       <a:avLst/>
@@ -7904,6 +7701,7 @@
         <w:pStyle w:val="ListParagraph"/>
         <w:spacing w:line="360" w:lineRule="auto"/>
         <w:ind w:left="1072"/>
+        <w:jc w:val="both"/>
       </w:pPr>
       <w:proofErr w:type="spellStart"/>
       <w:r>
@@ -7951,7 +7749,7 @@
       </w:r>
       <w:proofErr w:type="spellEnd"/>
       <w:r>
-        <w:t xml:space="preserve"> “Fire Employee”. Pada </w:t>
+        <w:t xml:space="preserve"> “Update Employee Data”. Pada </w:t>
       </w:r>
       <w:proofErr w:type="spellStart"/>
       <w:r>
@@ -7967,7 +7765,10 @@
       </w:r>
       <w:proofErr w:type="spellEnd"/>
       <w:r>
-        <w:t xml:space="preserve">, Manager </w:t>
+        <w:t>,</w:t>
+      </w:r>
+      <w:r>
+        <w:t xml:space="preserve"> Manager </w:t>
       </w:r>
       <w:proofErr w:type="spellStart"/>
       <w:r>
@@ -7979,54 +7780,67 @@
       </w:r>
       <w:proofErr w:type="spellStart"/>
       <w:r>
-        <w:t>memecat</w:t>
-      </w:r>
-      <w:proofErr w:type="spellEnd"/>
-      <w:r>
-        <w:t xml:space="preserve"> employee yang </w:t>
-      </w:r>
-      <w:proofErr w:type="spellStart"/>
-      <w:r>
-        <w:t>dipekerjakan</w:t>
-      </w:r>
-      <w:proofErr w:type="spellEnd"/>
-      <w:r>
-        <w:t>.</w:t>
-      </w:r>
-      <w:r>
-        <w:t xml:space="preserve"> </w:t>
-      </w:r>
-      <w:proofErr w:type="spellStart"/>
-      <w:r>
-        <w:t>Dengan</w:t>
-      </w:r>
-      <w:proofErr w:type="spellEnd"/>
-      <w:r>
-        <w:t xml:space="preserve"> </w:t>
-      </w:r>
-      <w:proofErr w:type="spellStart"/>
-      <w:r>
-        <w:t>menekan</w:t>
-      </w:r>
-      <w:proofErr w:type="spellEnd"/>
-      <w:r>
-        <w:t xml:space="preserve"> button “Fire Employee” </w:t>
-      </w:r>
-      <w:proofErr w:type="spellStart"/>
-      <w:r>
-        <w:t>setelah</w:t>
-      </w:r>
-      <w:proofErr w:type="spellEnd"/>
-      <w:r>
-        <w:t xml:space="preserve"> </w:t>
-      </w:r>
-      <w:proofErr w:type="spellStart"/>
-      <w:r>
-        <w:t>memastikan</w:t>
-      </w:r>
-      <w:proofErr w:type="spellEnd"/>
-      <w:r>
-        <w:t xml:space="preserve"> employee id yang </w:t>
+        <w:t>mengupdate</w:t>
+      </w:r>
+      <w:proofErr w:type="spellEnd"/>
+      <w:r>
+        <w:t xml:space="preserve"> data employee </w:t>
+      </w:r>
+      <w:proofErr w:type="spellStart"/>
+      <w:r>
+        <w:t>sebagaimana</w:t>
+      </w:r>
+      <w:proofErr w:type="spellEnd"/>
+      <w:r>
+        <w:t xml:space="preserve"> </w:t>
+      </w:r>
+      <w:proofErr w:type="spellStart"/>
+      <w:r>
+        <w:t>seharusnya</w:t>
+      </w:r>
+      <w:proofErr w:type="spellEnd"/>
+      <w:r>
+        <w:t xml:space="preserve"> dan </w:t>
+      </w:r>
+      <w:proofErr w:type="spellStart"/>
+      <w:r>
+        <w:t>apabila</w:t>
+      </w:r>
+      <w:proofErr w:type="spellEnd"/>
+      <w:r>
+        <w:t xml:space="preserve"> </w:t>
+      </w:r>
+      <w:proofErr w:type="spellStart"/>
+      <w:r>
+        <w:t>sudah</w:t>
+      </w:r>
+      <w:proofErr w:type="spellEnd"/>
+      <w:r>
+        <w:t xml:space="preserve"> </w:t>
+      </w:r>
+      <w:proofErr w:type="spellStart"/>
+      <w:r>
+        <w:t>memasukan</w:t>
+      </w:r>
+      <w:proofErr w:type="spellEnd"/>
+      <w:r>
+        <w:t xml:space="preserve"> </w:t>
+      </w:r>
+      <w:proofErr w:type="spellStart"/>
+      <w:r>
+        <w:t>inputan</w:t>
+      </w:r>
+      <w:proofErr w:type="spellEnd"/>
+      <w:r>
+        <w:t xml:space="preserve"> dan button “Add New Employee” </w:t>
+      </w:r>
+      <w:proofErr w:type="spellStart"/>
+      <w:r>
+        <w:t>diklik</w:t>
+      </w:r>
+      <w:proofErr w:type="spellEnd"/>
+      <w:r>
+        <w:t xml:space="preserve">, </w:t>
       </w:r>
       <w:proofErr w:type="spellStart"/>
       <w:r>
@@ -8038,46 +7852,148 @@
       </w:r>
       <w:proofErr w:type="spellStart"/>
       <w:r>
-        <w:t>dipecat</w:t>
-      </w:r>
-      <w:proofErr w:type="spellEnd"/>
-      <w:r>
-        <w:t xml:space="preserve"> </w:t>
-      </w:r>
-      <w:proofErr w:type="spellStart"/>
-      <w:r>
-        <w:t>maka</w:t>
-      </w:r>
-      <w:proofErr w:type="spellEnd"/>
-      <w:r>
-        <w:t xml:space="preserve"> status employee </w:t>
-      </w:r>
-      <w:proofErr w:type="spellStart"/>
-      <w:r>
-        <w:t>berubah</w:t>
-      </w:r>
-      <w:proofErr w:type="spellEnd"/>
-      <w:r>
-        <w:t xml:space="preserve"> </w:t>
-      </w:r>
-      <w:proofErr w:type="spellStart"/>
-      <w:r>
-        <w:t>dari</w:t>
-      </w:r>
-      <w:proofErr w:type="spellEnd"/>
-      <w:r>
-        <w:t xml:space="preserve"> “Employed” </w:t>
-      </w:r>
-      <w:proofErr w:type="spellStart"/>
-      <w:r>
-        <w:t>menjadi</w:t>
-      </w:r>
-      <w:proofErr w:type="spellEnd"/>
-      <w:r>
-        <w:t xml:space="preserve"> “Fired”</w:t>
-      </w:r>
-      <w:r>
-        <w:t>.</w:t>
+        <w:t>dilakukan</w:t>
+      </w:r>
+      <w:proofErr w:type="spellEnd"/>
+      <w:r>
+        <w:t xml:space="preserve"> </w:t>
+      </w:r>
+      <w:proofErr w:type="spellStart"/>
+      <w:r>
+        <w:t>validasi</w:t>
+      </w:r>
+      <w:proofErr w:type="spellEnd"/>
+      <w:r>
+        <w:t xml:space="preserve"> </w:t>
+      </w:r>
+      <w:proofErr w:type="spellStart"/>
+      <w:r>
+        <w:t>input</w:t>
+      </w:r>
+      <w:r>
+        <w:t>an</w:t>
+      </w:r>
+      <w:proofErr w:type="spellEnd"/>
+      <w:r>
+        <w:t xml:space="preserve"> yang </w:t>
+      </w:r>
+      <w:proofErr w:type="spellStart"/>
+      <w:r>
+        <w:t>dimasukkan</w:t>
+      </w:r>
+      <w:proofErr w:type="spellEnd"/>
+      <w:r>
+        <w:t xml:space="preserve">. </w:t>
+      </w:r>
+      <w:r>
+        <w:t xml:space="preserve"> </w:t>
+      </w:r>
+      <w:proofErr w:type="spellStart"/>
+      <w:r>
+        <w:t>A</w:t>
+      </w:r>
+      <w:r>
+        <w:t>pabila</w:t>
+      </w:r>
+      <w:proofErr w:type="spellEnd"/>
+      <w:r>
+        <w:t xml:space="preserve"> </w:t>
+      </w:r>
+      <w:proofErr w:type="spellStart"/>
+      <w:r>
+        <w:t>tidak</w:t>
+      </w:r>
+      <w:proofErr w:type="spellEnd"/>
+      <w:r>
+        <w:t xml:space="preserve"> </w:t>
+      </w:r>
+      <w:proofErr w:type="spellStart"/>
+      <w:r>
+        <w:t>sesuai</w:t>
+      </w:r>
+      <w:proofErr w:type="spellEnd"/>
+      <w:r>
+        <w:t xml:space="preserve"> </w:t>
+      </w:r>
+      <w:proofErr w:type="spellStart"/>
+      <w:r>
+        <w:t>akan</w:t>
+      </w:r>
+      <w:proofErr w:type="spellEnd"/>
+      <w:r>
+        <w:t xml:space="preserve"> </w:t>
+      </w:r>
+      <w:proofErr w:type="spellStart"/>
+      <w:r>
+        <w:t>menampilkan</w:t>
+      </w:r>
+      <w:proofErr w:type="spellEnd"/>
+      <w:r>
+        <w:t xml:space="preserve"> </w:t>
+      </w:r>
+      <w:proofErr w:type="spellStart"/>
+      <w:r>
+        <w:t>pesan</w:t>
+      </w:r>
+      <w:proofErr w:type="spellEnd"/>
+      <w:r>
+        <w:t xml:space="preserve"> error </w:t>
+      </w:r>
+      <w:proofErr w:type="spellStart"/>
+      <w:r>
+        <w:t>sesuai</w:t>
+      </w:r>
+      <w:proofErr w:type="spellEnd"/>
+      <w:r>
+        <w:t xml:space="preserve"> </w:t>
+      </w:r>
+      <w:proofErr w:type="spellStart"/>
+      <w:r>
+        <w:t>inputan</w:t>
+      </w:r>
+      <w:proofErr w:type="spellEnd"/>
+      <w:r>
+        <w:t xml:space="preserve"> dan </w:t>
+      </w:r>
+      <w:proofErr w:type="spellStart"/>
+      <w:r>
+        <w:t>apabila</w:t>
+      </w:r>
+      <w:proofErr w:type="spellEnd"/>
+      <w:r>
+        <w:t xml:space="preserve"> </w:t>
+      </w:r>
+      <w:proofErr w:type="spellStart"/>
+      <w:r>
+        <w:t>sesuai</w:t>
+      </w:r>
+      <w:proofErr w:type="spellEnd"/>
+      <w:r>
+        <w:t xml:space="preserve">, data employee </w:t>
+      </w:r>
+      <w:proofErr w:type="spellStart"/>
+      <w:r>
+        <w:t>baru</w:t>
+      </w:r>
+      <w:proofErr w:type="spellEnd"/>
+      <w:r>
+        <w:t xml:space="preserve"> </w:t>
+      </w:r>
+      <w:proofErr w:type="spellStart"/>
+      <w:r>
+        <w:t>akan</w:t>
+      </w:r>
+      <w:proofErr w:type="spellEnd"/>
+      <w:r>
+        <w:t xml:space="preserve"> </w:t>
+      </w:r>
+      <w:proofErr w:type="spellStart"/>
+      <w:r>
+        <w:t>muncul</w:t>
+      </w:r>
+      <w:proofErr w:type="spellEnd"/>
+      <w:r>
+        <w:t xml:space="preserve"> pada list.</w:t>
       </w:r>
     </w:p>
     <w:p>
@@ -8126,37 +8042,7 @@
           <w:b/>
           <w:bCs/>
         </w:rPr>
-        <w:t xml:space="preserve"> </w:t>
-      </w:r>
-      <w:proofErr w:type="spellStart"/>
-      <w:r>
-        <w:rPr>
-          <w:b/>
-          <w:bCs/>
-        </w:rPr>
-        <w:t>Awa</w:t>
-      </w:r>
-      <w:r>
-        <w:rPr>
-          <w:b/>
-          <w:bCs/>
-        </w:rPr>
-        <w:t>l</w:t>
-      </w:r>
-      <w:proofErr w:type="spellEnd"/>
-      <w:r>
-        <w:rPr>
-          <w:b/>
-          <w:bCs/>
-        </w:rPr>
-        <w:t xml:space="preserve"> </w:t>
-      </w:r>
-      <w:r>
-        <w:rPr>
-          <w:b/>
-          <w:bCs/>
-        </w:rPr>
-        <w:t>Cashier</w:t>
+        <w:t xml:space="preserve"> Manager – Fire Employee</w:t>
       </w:r>
     </w:p>
     <w:p>
@@ -8175,10 +8061,10 @@
           <w:noProof/>
         </w:rPr>
         <w:drawing>
-          <wp:inline distT="0" distB="0" distL="0" distR="0" wp14:anchorId="7E18F355" wp14:editId="57CBC6DD">
-            <wp:extent cx="4810125" cy="4274640"/>
+          <wp:inline distT="0" distB="0" distL="0" distR="0" wp14:anchorId="66BC0663" wp14:editId="027E7BF6">
+            <wp:extent cx="4788378" cy="4248150"/>
             <wp:effectExtent l="0" t="0" r="0" b="0"/>
-            <wp:docPr id="37" name="Picture 37"/>
+            <wp:docPr id="23" name="Picture 23"/>
             <wp:cNvGraphicFramePr>
               <a:graphicFrameLocks xmlns:a="http://schemas.openxmlformats.org/drawingml/2006/main" noChangeAspect="1"/>
             </wp:cNvGraphicFramePr>
@@ -8198,7 +8084,7 @@
                   <pic:spPr>
                     <a:xfrm>
                       <a:off x="0" y="0"/>
-                      <a:ext cx="4828132" cy="4290643"/>
+                      <a:ext cx="4800753" cy="4259129"/>
                     </a:xfrm>
                     <a:prstGeom prst="rect">
                       <a:avLst/>
@@ -8216,11 +8102,7 @@
         <w:pStyle w:val="ListParagraph"/>
         <w:spacing w:line="360" w:lineRule="auto"/>
         <w:ind w:left="1072"/>
-        <w:jc w:val="both"/>
-      </w:pPr>
-      <w:r>
-        <w:t xml:space="preserve"> </w:t>
-      </w:r>
+      </w:pPr>
       <w:proofErr w:type="spellStart"/>
       <w:r>
         <w:t>Ini</w:t>
@@ -8247,519 +8129,232 @@
       </w:r>
       <w:proofErr w:type="spellStart"/>
       <w:r>
-        <w:t>awal</w:t>
-      </w:r>
-      <w:proofErr w:type="spellEnd"/>
-      <w:r>
-        <w:t xml:space="preserve"> </w:t>
-      </w:r>
-      <w:proofErr w:type="spellStart"/>
-      <w:r>
-        <w:t>saat</w:t>
-      </w:r>
-      <w:proofErr w:type="spellEnd"/>
-      <w:r>
-        <w:t xml:space="preserve"> login </w:t>
-      </w:r>
-      <w:proofErr w:type="spellStart"/>
-      <w:r>
-        <w:t>dengan</w:t>
-      </w:r>
-      <w:proofErr w:type="spellEnd"/>
-      <w:r>
-        <w:t xml:space="preserve"> role </w:t>
-      </w:r>
-      <w:proofErr w:type="spellStart"/>
-      <w:r>
-        <w:t>sebagai</w:t>
-      </w:r>
-      <w:proofErr w:type="spellEnd"/>
-      <w:r>
-        <w:t xml:space="preserve"> </w:t>
-      </w:r>
-      <w:r>
-        <w:t>“</w:t>
-      </w:r>
-      <w:r>
+        <w:t>fitur</w:t>
+      </w:r>
+      <w:proofErr w:type="spellEnd"/>
+      <w:r>
+        <w:t xml:space="preserve"> </w:t>
+      </w:r>
+      <w:proofErr w:type="spellStart"/>
+      <w:r>
+        <w:t>lainnya</w:t>
+      </w:r>
+      <w:proofErr w:type="spellEnd"/>
+      <w:r>
+        <w:t xml:space="preserve"> pada Manager </w:t>
+      </w:r>
+      <w:proofErr w:type="spellStart"/>
+      <w:r>
+        <w:t>yaitu</w:t>
+      </w:r>
+      <w:proofErr w:type="spellEnd"/>
+      <w:r>
+        <w:t xml:space="preserve"> “Fire Employee”. Pada </w:t>
+      </w:r>
+      <w:proofErr w:type="spellStart"/>
+      <w:r>
+        <w:t>fitur</w:t>
+      </w:r>
+      <w:proofErr w:type="spellEnd"/>
+      <w:r>
+        <w:t xml:space="preserve"> </w:t>
+      </w:r>
+      <w:proofErr w:type="spellStart"/>
+      <w:r>
+        <w:t>ini</w:t>
+      </w:r>
+      <w:proofErr w:type="spellEnd"/>
+      <w:r>
+        <w:t xml:space="preserve">, Manager </w:t>
+      </w:r>
+      <w:proofErr w:type="spellStart"/>
+      <w:r>
+        <w:t>dapat</w:t>
+      </w:r>
+      <w:proofErr w:type="spellEnd"/>
+      <w:r>
+        <w:t xml:space="preserve"> </w:t>
+      </w:r>
+      <w:proofErr w:type="spellStart"/>
+      <w:r>
+        <w:t>memecat</w:t>
+      </w:r>
+      <w:proofErr w:type="spellEnd"/>
+      <w:r>
+        <w:t xml:space="preserve"> employee yang </w:t>
+      </w:r>
+      <w:proofErr w:type="spellStart"/>
+      <w:r>
+        <w:t>dipekerjakan</w:t>
+      </w:r>
+      <w:proofErr w:type="spellEnd"/>
+      <w:r>
+        <w:t>.</w:t>
+      </w:r>
+      <w:r>
+        <w:t xml:space="preserve"> </w:t>
+      </w:r>
+      <w:proofErr w:type="spellStart"/>
+      <w:r>
+        <w:t>Dengan</w:t>
+      </w:r>
+      <w:proofErr w:type="spellEnd"/>
+      <w:r>
+        <w:t xml:space="preserve"> </w:t>
+      </w:r>
+      <w:proofErr w:type="spellStart"/>
+      <w:r>
+        <w:t>menekan</w:t>
+      </w:r>
+      <w:proofErr w:type="spellEnd"/>
+      <w:r>
+        <w:t xml:space="preserve"> button “Fire Employee” </w:t>
+      </w:r>
+      <w:proofErr w:type="spellStart"/>
+      <w:r>
+        <w:t>setelah</w:t>
+      </w:r>
+      <w:proofErr w:type="spellEnd"/>
+      <w:r>
+        <w:t xml:space="preserve"> </w:t>
+      </w:r>
+      <w:proofErr w:type="spellStart"/>
+      <w:r>
+        <w:t>memastikan</w:t>
+      </w:r>
+      <w:proofErr w:type="spellEnd"/>
+      <w:r>
+        <w:t xml:space="preserve"> employee id yang </w:t>
+      </w:r>
+      <w:proofErr w:type="spellStart"/>
+      <w:r>
+        <w:t>akan</w:t>
+      </w:r>
+      <w:proofErr w:type="spellEnd"/>
+      <w:r>
+        <w:t xml:space="preserve"> </w:t>
+      </w:r>
+      <w:proofErr w:type="spellStart"/>
+      <w:r>
+        <w:t>dipecat</w:t>
+      </w:r>
+      <w:proofErr w:type="spellEnd"/>
+      <w:r>
+        <w:t xml:space="preserve"> </w:t>
+      </w:r>
+      <w:proofErr w:type="spellStart"/>
+      <w:r>
+        <w:t>maka</w:t>
+      </w:r>
+      <w:proofErr w:type="spellEnd"/>
+      <w:r>
+        <w:t xml:space="preserve"> status employee </w:t>
+      </w:r>
+      <w:proofErr w:type="spellStart"/>
+      <w:r>
+        <w:t>berubah</w:t>
+      </w:r>
+      <w:proofErr w:type="spellEnd"/>
+      <w:r>
+        <w:t xml:space="preserve"> </w:t>
+      </w:r>
+      <w:proofErr w:type="spellStart"/>
+      <w:r>
+        <w:t>dari</w:t>
+      </w:r>
+      <w:proofErr w:type="spellEnd"/>
+      <w:r>
+        <w:t xml:space="preserve"> “Employed” </w:t>
+      </w:r>
+      <w:proofErr w:type="spellStart"/>
+      <w:r>
+        <w:t>menjadi</w:t>
+      </w:r>
+      <w:proofErr w:type="spellEnd"/>
+      <w:r>
+        <w:t xml:space="preserve"> “Fired”</w:t>
+      </w:r>
+      <w:r>
+        <w:t>.</w:t>
+      </w:r>
+    </w:p>
+    <w:p>
+      <w:pPr>
+        <w:spacing w:after="200" w:line="276" w:lineRule="auto"/>
+        <w:rPr>
+          <w:b/>
+          <w:bCs/>
+        </w:rPr>
+      </w:pPr>
+      <w:r>
+        <w:rPr>
+          <w:b/>
+          <w:bCs/>
+        </w:rPr>
+        <w:br w:type="page"/>
+      </w:r>
+    </w:p>
+    <w:p>
+      <w:pPr>
+        <w:pStyle w:val="ListParagraph"/>
+        <w:numPr>
+          <w:ilvl w:val="1"/>
+          <w:numId w:val="6"/>
+        </w:numPr>
+        <w:spacing w:line="360" w:lineRule="auto"/>
+        <w:ind w:left="1072"/>
+        <w:rPr>
+          <w:b/>
+          <w:bCs/>
+          <w:lang w:val="id-ID"/>
+        </w:rPr>
+      </w:pPr>
+      <w:proofErr w:type="spellStart"/>
+      <w:r>
+        <w:rPr>
+          <w:b/>
+          <w:bCs/>
+        </w:rPr>
+        <w:lastRenderedPageBreak/>
+        <w:t>Tampilan</w:t>
+      </w:r>
+      <w:proofErr w:type="spellEnd"/>
+      <w:r>
+        <w:rPr>
+          <w:b/>
+          <w:bCs/>
+        </w:rPr>
+        <w:t xml:space="preserve"> </w:t>
+      </w:r>
+      <w:proofErr w:type="spellStart"/>
+      <w:r>
+        <w:rPr>
+          <w:b/>
+          <w:bCs/>
+        </w:rPr>
+        <w:t>Awa</w:t>
+      </w:r>
+      <w:r>
+        <w:rPr>
+          <w:b/>
+          <w:bCs/>
+        </w:rPr>
+        <w:t>l</w:t>
+      </w:r>
+      <w:proofErr w:type="spellEnd"/>
+      <w:r>
+        <w:rPr>
+          <w:b/>
+          <w:bCs/>
+        </w:rPr>
+        <w:t xml:space="preserve"> </w:t>
+      </w:r>
+      <w:r>
+        <w:rPr>
+          <w:b/>
+          <w:bCs/>
+        </w:rPr>
         <w:t>Cashier</w:t>
-      </w:r>
-      <w:r>
-        <w:t>”</w:t>
-      </w:r>
-      <w:r>
-        <w:t xml:space="preserve"> yang </w:t>
-      </w:r>
-      <w:proofErr w:type="spellStart"/>
-      <w:r>
-        <w:t>dimana</w:t>
-      </w:r>
-      <w:proofErr w:type="spellEnd"/>
-      <w:r>
-        <w:t xml:space="preserve"> </w:t>
-      </w:r>
-      <w:proofErr w:type="spellStart"/>
-      <w:r>
-        <w:t>menjalankan</w:t>
-      </w:r>
-      <w:proofErr w:type="spellEnd"/>
-      <w:r>
-        <w:t xml:space="preserve"> Transaction Management. Di </w:t>
-      </w:r>
-      <w:proofErr w:type="spellStart"/>
-      <w:r>
-        <w:t>tampilan</w:t>
-      </w:r>
-      <w:proofErr w:type="spellEnd"/>
-      <w:r>
-        <w:t xml:space="preserve"> </w:t>
-      </w:r>
-      <w:proofErr w:type="spellStart"/>
-      <w:r>
-        <w:t>ini</w:t>
-      </w:r>
-      <w:proofErr w:type="spellEnd"/>
-      <w:r>
-        <w:t xml:space="preserve">, Cashier </w:t>
-      </w:r>
-      <w:proofErr w:type="spellStart"/>
-      <w:r>
-        <w:t>dapat</w:t>
-      </w:r>
-      <w:proofErr w:type="spellEnd"/>
-      <w:r>
-        <w:t xml:space="preserve"> </w:t>
-      </w:r>
-      <w:proofErr w:type="spellStart"/>
-      <w:r>
-        <w:t>menambahkan</w:t>
-      </w:r>
-      <w:proofErr w:type="spellEnd"/>
-      <w:r>
-        <w:t xml:space="preserve"> </w:t>
-      </w:r>
-      <w:proofErr w:type="spellStart"/>
-      <w:r>
-        <w:t>produk-produk</w:t>
-      </w:r>
-      <w:proofErr w:type="spellEnd"/>
-      <w:r>
-        <w:t xml:space="preserve"> yang </w:t>
-      </w:r>
-      <w:proofErr w:type="spellStart"/>
-      <w:r>
-        <w:t>akan</w:t>
-      </w:r>
-      <w:proofErr w:type="spellEnd"/>
-      <w:r>
-        <w:t xml:space="preserve"> </w:t>
-      </w:r>
-      <w:proofErr w:type="spellStart"/>
-      <w:r>
-        <w:t>dibeli</w:t>
-      </w:r>
-      <w:proofErr w:type="spellEnd"/>
-      <w:r>
-        <w:t xml:space="preserve"> customer </w:t>
-      </w:r>
-      <w:proofErr w:type="spellStart"/>
-      <w:r>
-        <w:t>dengan</w:t>
-      </w:r>
-      <w:proofErr w:type="spellEnd"/>
-      <w:r>
-        <w:t xml:space="preserve"> </w:t>
-      </w:r>
-      <w:proofErr w:type="spellStart"/>
-      <w:r>
-        <w:t>memasukkan</w:t>
-      </w:r>
-      <w:proofErr w:type="spellEnd"/>
-      <w:r>
-        <w:t xml:space="preserve"> </w:t>
-      </w:r>
-      <w:proofErr w:type="spellStart"/>
-      <w:r>
-        <w:t>inputan</w:t>
-      </w:r>
-      <w:proofErr w:type="spellEnd"/>
-      <w:r>
-        <w:t xml:space="preserve"> yang </w:t>
-      </w:r>
-      <w:proofErr w:type="spellStart"/>
-      <w:r>
-        <w:t>tersedia</w:t>
-      </w:r>
-      <w:proofErr w:type="spellEnd"/>
-      <w:r>
-        <w:t xml:space="preserve"> dan </w:t>
-      </w:r>
-      <w:proofErr w:type="spellStart"/>
-      <w:r>
-        <w:t>mengklik</w:t>
-      </w:r>
-      <w:proofErr w:type="spellEnd"/>
-      <w:r>
-        <w:t xml:space="preserve"> button “Add To Cart” dan </w:t>
-      </w:r>
-      <w:proofErr w:type="spellStart"/>
-      <w:r>
-        <w:t>akan</w:t>
-      </w:r>
-      <w:proofErr w:type="spellEnd"/>
-      <w:r>
-        <w:t xml:space="preserve"> </w:t>
-      </w:r>
-      <w:proofErr w:type="spellStart"/>
-      <w:r>
-        <w:t>ada</w:t>
-      </w:r>
-      <w:proofErr w:type="spellEnd"/>
-      <w:r>
-        <w:t xml:space="preserve"> </w:t>
-      </w:r>
-      <w:proofErr w:type="spellStart"/>
-      <w:r>
-        <w:t>validasi</w:t>
-      </w:r>
-      <w:proofErr w:type="spellEnd"/>
-      <w:r>
-        <w:t xml:space="preserve">, </w:t>
-      </w:r>
-      <w:proofErr w:type="spellStart"/>
-      <w:r>
-        <w:t>apabila</w:t>
-      </w:r>
-      <w:proofErr w:type="spellEnd"/>
-      <w:r>
-        <w:t xml:space="preserve"> </w:t>
-      </w:r>
-      <w:proofErr w:type="spellStart"/>
-      <w:r>
-        <w:t>inputan</w:t>
-      </w:r>
-      <w:proofErr w:type="spellEnd"/>
-      <w:r>
-        <w:t xml:space="preserve"> </w:t>
-      </w:r>
-      <w:proofErr w:type="spellStart"/>
-      <w:r>
-        <w:t>tidak</w:t>
-      </w:r>
-      <w:proofErr w:type="spellEnd"/>
-      <w:r>
-        <w:t xml:space="preserve"> </w:t>
-      </w:r>
-      <w:proofErr w:type="spellStart"/>
-      <w:r>
-        <w:t>sesuai</w:t>
-      </w:r>
-      <w:proofErr w:type="spellEnd"/>
-      <w:r>
-        <w:t>,</w:t>
-      </w:r>
-      <w:r>
-        <w:t xml:space="preserve"> </w:t>
-      </w:r>
-      <w:proofErr w:type="spellStart"/>
-      <w:r>
-        <w:t>akan</w:t>
-      </w:r>
-      <w:proofErr w:type="spellEnd"/>
-      <w:r>
-        <w:t xml:space="preserve"> </w:t>
-      </w:r>
-      <w:proofErr w:type="spellStart"/>
-      <w:r>
-        <w:t>menampilkan</w:t>
-      </w:r>
-      <w:proofErr w:type="spellEnd"/>
-      <w:r>
-        <w:t xml:space="preserve"> </w:t>
-      </w:r>
-      <w:proofErr w:type="spellStart"/>
-      <w:r>
-        <w:t>pesan</w:t>
-      </w:r>
-      <w:proofErr w:type="spellEnd"/>
-      <w:r>
-        <w:t xml:space="preserve"> error dan </w:t>
-      </w:r>
-      <w:proofErr w:type="spellStart"/>
-      <w:r>
-        <w:t>apabila</w:t>
-      </w:r>
-      <w:proofErr w:type="spellEnd"/>
-      <w:r>
-        <w:t xml:space="preserve"> </w:t>
-      </w:r>
-      <w:proofErr w:type="spellStart"/>
-      <w:r>
-        <w:t>sesuai</w:t>
-      </w:r>
-      <w:proofErr w:type="spellEnd"/>
-      <w:r>
-        <w:t xml:space="preserve">, </w:t>
-      </w:r>
-      <w:proofErr w:type="spellStart"/>
-      <w:r>
-        <w:t>maka</w:t>
-      </w:r>
-      <w:proofErr w:type="spellEnd"/>
-      <w:r>
-        <w:t xml:space="preserve"> </w:t>
-      </w:r>
-      <w:proofErr w:type="spellStart"/>
-      <w:r>
-        <w:t>produk</w:t>
-      </w:r>
-      <w:proofErr w:type="spellEnd"/>
-      <w:r>
-        <w:t xml:space="preserve"> yang </w:t>
-      </w:r>
-      <w:proofErr w:type="spellStart"/>
-      <w:r>
-        <w:t>dimasukkan</w:t>
-      </w:r>
-      <w:proofErr w:type="spellEnd"/>
-      <w:r>
-        <w:t xml:space="preserve"> </w:t>
-      </w:r>
-      <w:proofErr w:type="spellStart"/>
-      <w:r>
-        <w:t>ke</w:t>
-      </w:r>
-      <w:proofErr w:type="spellEnd"/>
-      <w:r>
-        <w:t xml:space="preserve"> cart </w:t>
-      </w:r>
-      <w:proofErr w:type="spellStart"/>
-      <w:r>
-        <w:t>akan</w:t>
-      </w:r>
-      <w:proofErr w:type="spellEnd"/>
-      <w:r>
-        <w:t xml:space="preserve"> </w:t>
-      </w:r>
-      <w:proofErr w:type="spellStart"/>
-      <w:r>
-        <w:t>tampil</w:t>
-      </w:r>
-      <w:proofErr w:type="spellEnd"/>
-      <w:r>
-        <w:t xml:space="preserve"> </w:t>
-      </w:r>
-      <w:proofErr w:type="spellStart"/>
-      <w:r>
-        <w:t>detailnya</w:t>
-      </w:r>
-      <w:proofErr w:type="spellEnd"/>
-      <w:r>
-        <w:t xml:space="preserve"> </w:t>
-      </w:r>
-      <w:r>
-        <w:t>pada</w:t>
-      </w:r>
-      <w:r>
-        <w:t xml:space="preserve"> list </w:t>
-      </w:r>
-      <w:proofErr w:type="spellStart"/>
-      <w:r>
-        <w:t>diatas</w:t>
-      </w:r>
-      <w:proofErr w:type="spellEnd"/>
-      <w:r>
-        <w:t xml:space="preserve"> </w:t>
-      </w:r>
-      <w:proofErr w:type="spellStart"/>
-      <w:r>
-        <w:t>dengan</w:t>
-      </w:r>
-      <w:proofErr w:type="spellEnd"/>
-      <w:r>
-        <w:t xml:space="preserve"> </w:t>
-      </w:r>
-      <w:proofErr w:type="spellStart"/>
-      <w:r>
-        <w:t>atributnya</w:t>
-      </w:r>
-      <w:proofErr w:type="spellEnd"/>
-      <w:r>
-        <w:t xml:space="preserve"> (Product ID, Product Name, Unit Price, Quantity, dan Price)</w:t>
-      </w:r>
-      <w:r>
-        <w:t xml:space="preserve"> dan </w:t>
-      </w:r>
-      <w:proofErr w:type="spellStart"/>
-      <w:r>
-        <w:t>nilai</w:t>
-      </w:r>
-      <w:proofErr w:type="spellEnd"/>
-      <w:r>
-        <w:t xml:space="preserve"> </w:t>
-      </w:r>
-      <w:proofErr w:type="spellStart"/>
-      <w:r>
-        <w:t>dari</w:t>
-      </w:r>
-      <w:proofErr w:type="spellEnd"/>
-      <w:r>
-        <w:t xml:space="preserve"> total price </w:t>
-      </w:r>
-      <w:proofErr w:type="spellStart"/>
-      <w:r>
-        <w:t>akan</w:t>
-      </w:r>
-      <w:proofErr w:type="spellEnd"/>
-      <w:r>
-        <w:t xml:space="preserve"> </w:t>
-      </w:r>
-      <w:proofErr w:type="spellStart"/>
-      <w:r>
-        <w:t>berubah</w:t>
-      </w:r>
-      <w:proofErr w:type="spellEnd"/>
-      <w:r>
-        <w:t xml:space="preserve"> </w:t>
-      </w:r>
-      <w:proofErr w:type="spellStart"/>
-      <w:r>
-        <w:t>nilainya</w:t>
-      </w:r>
-      <w:proofErr w:type="spellEnd"/>
-      <w:r>
-        <w:t xml:space="preserve"> </w:t>
-      </w:r>
-      <w:proofErr w:type="spellStart"/>
-      <w:r>
-        <w:t>sesuai</w:t>
-      </w:r>
-      <w:proofErr w:type="spellEnd"/>
-      <w:r>
-        <w:t xml:space="preserve"> </w:t>
-      </w:r>
-      <w:proofErr w:type="spellStart"/>
-      <w:r>
-        <w:t>harga</w:t>
-      </w:r>
-      <w:proofErr w:type="spellEnd"/>
-      <w:r>
-        <w:t xml:space="preserve"> </w:t>
-      </w:r>
-      <w:proofErr w:type="spellStart"/>
-      <w:r>
-        <w:t>produk</w:t>
-      </w:r>
-      <w:proofErr w:type="spellEnd"/>
-      <w:r>
-        <w:t>*quantity</w:t>
-      </w:r>
-      <w:r>
-        <w:t xml:space="preserve">. </w:t>
-      </w:r>
-      <w:r>
-        <w:t xml:space="preserve">Setelah </w:t>
-      </w:r>
-      <w:proofErr w:type="spellStart"/>
-      <w:r>
-        <w:t>memasukkan</w:t>
-      </w:r>
-      <w:proofErr w:type="spellEnd"/>
-      <w:r>
-        <w:t xml:space="preserve"> </w:t>
-      </w:r>
-      <w:proofErr w:type="spellStart"/>
-      <w:r>
-        <w:t>produk</w:t>
-      </w:r>
-      <w:proofErr w:type="spellEnd"/>
-      <w:r>
-        <w:t xml:space="preserve"> yang </w:t>
-      </w:r>
-      <w:proofErr w:type="spellStart"/>
-      <w:r>
-        <w:t>dibeli</w:t>
-      </w:r>
-      <w:proofErr w:type="spellEnd"/>
-      <w:r>
-        <w:t xml:space="preserve">, Cashier </w:t>
-      </w:r>
-      <w:proofErr w:type="spellStart"/>
-      <w:r>
-        <w:t>dapat</w:t>
-      </w:r>
-      <w:proofErr w:type="spellEnd"/>
-      <w:r>
-        <w:t xml:space="preserve"> </w:t>
-      </w:r>
-      <w:proofErr w:type="spellStart"/>
-      <w:r>
-        <w:t>mengcheck</w:t>
-      </w:r>
-      <w:proofErr w:type="spellEnd"/>
-      <w:r>
-        <w:t xml:space="preserve"> out </w:t>
-      </w:r>
-      <w:proofErr w:type="spellStart"/>
-      <w:r>
-        <w:t>transaksi</w:t>
-      </w:r>
-      <w:proofErr w:type="spellEnd"/>
-      <w:r>
-        <w:t xml:space="preserve"> </w:t>
-      </w:r>
-      <w:proofErr w:type="spellStart"/>
-      <w:r>
-        <w:t>dengan</w:t>
-      </w:r>
-      <w:proofErr w:type="spellEnd"/>
-      <w:r>
-        <w:t xml:space="preserve"> </w:t>
-      </w:r>
-      <w:proofErr w:type="spellStart"/>
-      <w:r>
-        <w:t>menekan</w:t>
-      </w:r>
-      <w:proofErr w:type="spellEnd"/>
-      <w:r>
-        <w:t xml:space="preserve"> button “Check Out”</w:t>
-      </w:r>
-      <w:r>
-        <w:t xml:space="preserve"> dan </w:t>
-      </w:r>
-      <w:proofErr w:type="spellStart"/>
-      <w:r>
-        <w:t>tampilannya</w:t>
-      </w:r>
-      <w:proofErr w:type="spellEnd"/>
-      <w:r>
-        <w:t xml:space="preserve"> </w:t>
-      </w:r>
-      <w:proofErr w:type="spellStart"/>
-      <w:r>
-        <w:t>akan</w:t>
-      </w:r>
-      <w:proofErr w:type="spellEnd"/>
-      <w:r>
-        <w:t xml:space="preserve"> </w:t>
-      </w:r>
-      <w:proofErr w:type="spellStart"/>
-      <w:r>
-        <w:t>seperti</w:t>
-      </w:r>
-      <w:proofErr w:type="spellEnd"/>
-      <w:r>
-        <w:t xml:space="preserve"> </w:t>
-      </w:r>
-      <w:proofErr w:type="spellStart"/>
-      <w:r>
-        <w:t>dibawah</w:t>
-      </w:r>
-      <w:proofErr w:type="spellEnd"/>
-      <w:r>
-        <w:t xml:space="preserve"> ini</w:t>
-      </w:r>
-      <w:r>
-        <w:t>.</w:t>
       </w:r>
     </w:p>
     <w:p>
@@ -8767,17 +8362,21 @@
         <w:pStyle w:val="ListParagraph"/>
         <w:spacing w:line="360" w:lineRule="auto"/>
         <w:ind w:left="1072"/>
+        <w:rPr>
+          <w:b/>
+          <w:bCs/>
+          <w:lang w:val="id-ID"/>
+        </w:rPr>
       </w:pPr>
       <w:r>
         <w:rPr>
           <w:noProof/>
         </w:rPr>
-        <w:lastRenderedPageBreak/>
         <w:drawing>
-          <wp:inline distT="0" distB="0" distL="0" distR="0" wp14:anchorId="76379D0B" wp14:editId="602FCF69">
-            <wp:extent cx="4615596" cy="4085492"/>
+          <wp:inline distT="0" distB="0" distL="0" distR="0" wp14:anchorId="7E18F355" wp14:editId="57CBC6DD">
+            <wp:extent cx="4810125" cy="4274640"/>
             <wp:effectExtent l="0" t="0" r="0" b="0"/>
-            <wp:docPr id="2" name="Picture 2"/>
+            <wp:docPr id="37" name="Picture 37"/>
             <wp:cNvGraphicFramePr>
               <a:graphicFrameLocks xmlns:a="http://schemas.openxmlformats.org/drawingml/2006/main" noChangeAspect="1"/>
             </wp:cNvGraphicFramePr>
@@ -8797,6 +8396,605 @@
                   <pic:spPr>
                     <a:xfrm>
                       <a:off x="0" y="0"/>
+                      <a:ext cx="4828132" cy="4290643"/>
+                    </a:xfrm>
+                    <a:prstGeom prst="rect">
+                      <a:avLst/>
+                    </a:prstGeom>
+                  </pic:spPr>
+                </pic:pic>
+              </a:graphicData>
+            </a:graphic>
+          </wp:inline>
+        </w:drawing>
+      </w:r>
+    </w:p>
+    <w:p>
+      <w:pPr>
+        <w:pStyle w:val="ListParagraph"/>
+        <w:spacing w:line="360" w:lineRule="auto"/>
+        <w:ind w:left="1072"/>
+        <w:jc w:val="both"/>
+      </w:pPr>
+      <w:r>
+        <w:t xml:space="preserve"> </w:t>
+      </w:r>
+      <w:proofErr w:type="spellStart"/>
+      <w:r>
+        <w:t>Ini</w:t>
+      </w:r>
+      <w:proofErr w:type="spellEnd"/>
+      <w:r>
+        <w:t xml:space="preserve"> </w:t>
+      </w:r>
+      <w:proofErr w:type="spellStart"/>
+      <w:r>
+        <w:t>adalah</w:t>
+      </w:r>
+      <w:proofErr w:type="spellEnd"/>
+      <w:r>
+        <w:t xml:space="preserve"> </w:t>
+      </w:r>
+      <w:proofErr w:type="spellStart"/>
+      <w:r>
+        <w:t>tampilan</w:t>
+      </w:r>
+      <w:proofErr w:type="spellEnd"/>
+      <w:r>
+        <w:t xml:space="preserve"> </w:t>
+      </w:r>
+      <w:proofErr w:type="spellStart"/>
+      <w:r>
+        <w:t>awal</w:t>
+      </w:r>
+      <w:proofErr w:type="spellEnd"/>
+      <w:r>
+        <w:t xml:space="preserve"> </w:t>
+      </w:r>
+      <w:proofErr w:type="spellStart"/>
+      <w:r>
+        <w:t>saat</w:t>
+      </w:r>
+      <w:proofErr w:type="spellEnd"/>
+      <w:r>
+        <w:t xml:space="preserve"> login </w:t>
+      </w:r>
+      <w:proofErr w:type="spellStart"/>
+      <w:r>
+        <w:t>dengan</w:t>
+      </w:r>
+      <w:proofErr w:type="spellEnd"/>
+      <w:r>
+        <w:t xml:space="preserve"> role </w:t>
+      </w:r>
+      <w:proofErr w:type="spellStart"/>
+      <w:r>
+        <w:t>sebagai</w:t>
+      </w:r>
+      <w:proofErr w:type="spellEnd"/>
+      <w:r>
+        <w:t xml:space="preserve"> </w:t>
+      </w:r>
+      <w:r>
+        <w:t>“</w:t>
+      </w:r>
+      <w:r>
+        <w:t>Cashier</w:t>
+      </w:r>
+      <w:r>
+        <w:t>”</w:t>
+      </w:r>
+      <w:r>
+        <w:t xml:space="preserve"> yang </w:t>
+      </w:r>
+      <w:proofErr w:type="spellStart"/>
+      <w:r>
+        <w:t>dimana</w:t>
+      </w:r>
+      <w:proofErr w:type="spellEnd"/>
+      <w:r>
+        <w:t xml:space="preserve"> </w:t>
+      </w:r>
+      <w:proofErr w:type="spellStart"/>
+      <w:r>
+        <w:t>menjalankan</w:t>
+      </w:r>
+      <w:proofErr w:type="spellEnd"/>
+      <w:r>
+        <w:t xml:space="preserve"> Transaction Management. Di </w:t>
+      </w:r>
+      <w:proofErr w:type="spellStart"/>
+      <w:r>
+        <w:t>tampilan</w:t>
+      </w:r>
+      <w:proofErr w:type="spellEnd"/>
+      <w:r>
+        <w:t xml:space="preserve"> </w:t>
+      </w:r>
+      <w:proofErr w:type="spellStart"/>
+      <w:r>
+        <w:t>ini</w:t>
+      </w:r>
+      <w:proofErr w:type="spellEnd"/>
+      <w:r>
+        <w:t xml:space="preserve">, Cashier </w:t>
+      </w:r>
+      <w:proofErr w:type="spellStart"/>
+      <w:r>
+        <w:t>dapat</w:t>
+      </w:r>
+      <w:proofErr w:type="spellEnd"/>
+      <w:r>
+        <w:t xml:space="preserve"> </w:t>
+      </w:r>
+      <w:proofErr w:type="spellStart"/>
+      <w:r>
+        <w:t>menambahkan</w:t>
+      </w:r>
+      <w:proofErr w:type="spellEnd"/>
+      <w:r>
+        <w:t xml:space="preserve"> </w:t>
+      </w:r>
+      <w:proofErr w:type="spellStart"/>
+      <w:r>
+        <w:t>produk-produk</w:t>
+      </w:r>
+      <w:proofErr w:type="spellEnd"/>
+      <w:r>
+        <w:t xml:space="preserve"> yang </w:t>
+      </w:r>
+      <w:proofErr w:type="spellStart"/>
+      <w:r>
+        <w:t>akan</w:t>
+      </w:r>
+      <w:proofErr w:type="spellEnd"/>
+      <w:r>
+        <w:t xml:space="preserve"> </w:t>
+      </w:r>
+      <w:proofErr w:type="spellStart"/>
+      <w:r>
+        <w:t>dibeli</w:t>
+      </w:r>
+      <w:proofErr w:type="spellEnd"/>
+      <w:r>
+        <w:t xml:space="preserve"> customer </w:t>
+      </w:r>
+      <w:proofErr w:type="spellStart"/>
+      <w:r>
+        <w:t>dengan</w:t>
+      </w:r>
+      <w:proofErr w:type="spellEnd"/>
+      <w:r>
+        <w:t xml:space="preserve"> </w:t>
+      </w:r>
+      <w:proofErr w:type="spellStart"/>
+      <w:r>
+        <w:t>memasukkan</w:t>
+      </w:r>
+      <w:proofErr w:type="spellEnd"/>
+      <w:r>
+        <w:t xml:space="preserve"> </w:t>
+      </w:r>
+      <w:proofErr w:type="spellStart"/>
+      <w:r>
+        <w:t>inputan</w:t>
+      </w:r>
+      <w:proofErr w:type="spellEnd"/>
+      <w:r>
+        <w:t xml:space="preserve"> yang </w:t>
+      </w:r>
+      <w:proofErr w:type="spellStart"/>
+      <w:r>
+        <w:t>tersedia</w:t>
+      </w:r>
+      <w:proofErr w:type="spellEnd"/>
+      <w:r>
+        <w:t xml:space="preserve"> dan </w:t>
+      </w:r>
+      <w:proofErr w:type="spellStart"/>
+      <w:r>
+        <w:t>mengklik</w:t>
+      </w:r>
+      <w:proofErr w:type="spellEnd"/>
+      <w:r>
+        <w:t xml:space="preserve"> button “Add To Cart” dan </w:t>
+      </w:r>
+      <w:proofErr w:type="spellStart"/>
+      <w:r>
+        <w:t>akan</w:t>
+      </w:r>
+      <w:proofErr w:type="spellEnd"/>
+      <w:r>
+        <w:t xml:space="preserve"> </w:t>
+      </w:r>
+      <w:proofErr w:type="spellStart"/>
+      <w:r>
+        <w:t>ada</w:t>
+      </w:r>
+      <w:proofErr w:type="spellEnd"/>
+      <w:r>
+        <w:t xml:space="preserve"> </w:t>
+      </w:r>
+      <w:proofErr w:type="spellStart"/>
+      <w:r>
+        <w:t>validasi</w:t>
+      </w:r>
+      <w:proofErr w:type="spellEnd"/>
+      <w:r>
+        <w:t xml:space="preserve">, </w:t>
+      </w:r>
+      <w:proofErr w:type="spellStart"/>
+      <w:r>
+        <w:t>apabila</w:t>
+      </w:r>
+      <w:proofErr w:type="spellEnd"/>
+      <w:r>
+        <w:t xml:space="preserve"> </w:t>
+      </w:r>
+      <w:proofErr w:type="spellStart"/>
+      <w:r>
+        <w:t>inputan</w:t>
+      </w:r>
+      <w:proofErr w:type="spellEnd"/>
+      <w:r>
+        <w:t xml:space="preserve"> </w:t>
+      </w:r>
+      <w:proofErr w:type="spellStart"/>
+      <w:r>
+        <w:t>tidak</w:t>
+      </w:r>
+      <w:proofErr w:type="spellEnd"/>
+      <w:r>
+        <w:t xml:space="preserve"> </w:t>
+      </w:r>
+      <w:proofErr w:type="spellStart"/>
+      <w:r>
+        <w:t>sesuai</w:t>
+      </w:r>
+      <w:proofErr w:type="spellEnd"/>
+      <w:r>
+        <w:t>,</w:t>
+      </w:r>
+      <w:r>
+        <w:t xml:space="preserve"> </w:t>
+      </w:r>
+      <w:proofErr w:type="spellStart"/>
+      <w:r>
+        <w:t>akan</w:t>
+      </w:r>
+      <w:proofErr w:type="spellEnd"/>
+      <w:r>
+        <w:t xml:space="preserve"> </w:t>
+      </w:r>
+      <w:proofErr w:type="spellStart"/>
+      <w:r>
+        <w:t>menampilkan</w:t>
+      </w:r>
+      <w:proofErr w:type="spellEnd"/>
+      <w:r>
+        <w:t xml:space="preserve"> </w:t>
+      </w:r>
+      <w:proofErr w:type="spellStart"/>
+      <w:r>
+        <w:t>pesan</w:t>
+      </w:r>
+      <w:proofErr w:type="spellEnd"/>
+      <w:r>
+        <w:t xml:space="preserve"> error dan </w:t>
+      </w:r>
+      <w:proofErr w:type="spellStart"/>
+      <w:r>
+        <w:t>apabila</w:t>
+      </w:r>
+      <w:proofErr w:type="spellEnd"/>
+      <w:r>
+        <w:t xml:space="preserve"> </w:t>
+      </w:r>
+      <w:proofErr w:type="spellStart"/>
+      <w:r>
+        <w:t>sesuai</w:t>
+      </w:r>
+      <w:proofErr w:type="spellEnd"/>
+      <w:r>
+        <w:t xml:space="preserve">, </w:t>
+      </w:r>
+      <w:proofErr w:type="spellStart"/>
+      <w:r>
+        <w:t>maka</w:t>
+      </w:r>
+      <w:proofErr w:type="spellEnd"/>
+      <w:r>
+        <w:t xml:space="preserve"> </w:t>
+      </w:r>
+      <w:proofErr w:type="spellStart"/>
+      <w:r>
+        <w:t>produk</w:t>
+      </w:r>
+      <w:proofErr w:type="spellEnd"/>
+      <w:r>
+        <w:t xml:space="preserve"> yang </w:t>
+      </w:r>
+      <w:proofErr w:type="spellStart"/>
+      <w:r>
+        <w:t>dimasukkan</w:t>
+      </w:r>
+      <w:proofErr w:type="spellEnd"/>
+      <w:r>
+        <w:t xml:space="preserve"> </w:t>
+      </w:r>
+      <w:proofErr w:type="spellStart"/>
+      <w:r>
+        <w:t>ke</w:t>
+      </w:r>
+      <w:proofErr w:type="spellEnd"/>
+      <w:r>
+        <w:t xml:space="preserve"> cart </w:t>
+      </w:r>
+      <w:proofErr w:type="spellStart"/>
+      <w:r>
+        <w:t>akan</w:t>
+      </w:r>
+      <w:proofErr w:type="spellEnd"/>
+      <w:r>
+        <w:t xml:space="preserve"> </w:t>
+      </w:r>
+      <w:proofErr w:type="spellStart"/>
+      <w:r>
+        <w:t>tampil</w:t>
+      </w:r>
+      <w:proofErr w:type="spellEnd"/>
+      <w:r>
+        <w:t xml:space="preserve"> </w:t>
+      </w:r>
+      <w:proofErr w:type="spellStart"/>
+      <w:r>
+        <w:t>detailnya</w:t>
+      </w:r>
+      <w:proofErr w:type="spellEnd"/>
+      <w:r>
+        <w:t xml:space="preserve"> </w:t>
+      </w:r>
+      <w:r>
+        <w:t>pada</w:t>
+      </w:r>
+      <w:r>
+        <w:t xml:space="preserve"> list </w:t>
+      </w:r>
+      <w:proofErr w:type="spellStart"/>
+      <w:r>
+        <w:t>diatas</w:t>
+      </w:r>
+      <w:proofErr w:type="spellEnd"/>
+      <w:r>
+        <w:t xml:space="preserve"> </w:t>
+      </w:r>
+      <w:proofErr w:type="spellStart"/>
+      <w:r>
+        <w:t>dengan</w:t>
+      </w:r>
+      <w:proofErr w:type="spellEnd"/>
+      <w:r>
+        <w:t xml:space="preserve"> </w:t>
+      </w:r>
+      <w:proofErr w:type="spellStart"/>
+      <w:r>
+        <w:t>atributnya</w:t>
+      </w:r>
+      <w:proofErr w:type="spellEnd"/>
+      <w:r>
+        <w:t xml:space="preserve"> (Product ID, Product Name, Unit Price, Quantity, dan Price)</w:t>
+      </w:r>
+      <w:r>
+        <w:t xml:space="preserve"> dan </w:t>
+      </w:r>
+      <w:proofErr w:type="spellStart"/>
+      <w:r>
+        <w:t>nilai</w:t>
+      </w:r>
+      <w:proofErr w:type="spellEnd"/>
+      <w:r>
+        <w:t xml:space="preserve"> </w:t>
+      </w:r>
+      <w:proofErr w:type="spellStart"/>
+      <w:r>
+        <w:t>dari</w:t>
+      </w:r>
+      <w:proofErr w:type="spellEnd"/>
+      <w:r>
+        <w:t xml:space="preserve"> total price </w:t>
+      </w:r>
+      <w:proofErr w:type="spellStart"/>
+      <w:r>
+        <w:t>akan</w:t>
+      </w:r>
+      <w:proofErr w:type="spellEnd"/>
+      <w:r>
+        <w:t xml:space="preserve"> </w:t>
+      </w:r>
+      <w:proofErr w:type="spellStart"/>
+      <w:r>
+        <w:t>berubah</w:t>
+      </w:r>
+      <w:proofErr w:type="spellEnd"/>
+      <w:r>
+        <w:t xml:space="preserve"> </w:t>
+      </w:r>
+      <w:proofErr w:type="spellStart"/>
+      <w:r>
+        <w:t>nilainya</w:t>
+      </w:r>
+      <w:proofErr w:type="spellEnd"/>
+      <w:r>
+        <w:t xml:space="preserve"> </w:t>
+      </w:r>
+      <w:proofErr w:type="spellStart"/>
+      <w:r>
+        <w:t>sesuai</w:t>
+      </w:r>
+      <w:proofErr w:type="spellEnd"/>
+      <w:r>
+        <w:t xml:space="preserve"> </w:t>
+      </w:r>
+      <w:proofErr w:type="spellStart"/>
+      <w:r>
+        <w:t>harga</w:t>
+      </w:r>
+      <w:proofErr w:type="spellEnd"/>
+      <w:r>
+        <w:t xml:space="preserve"> </w:t>
+      </w:r>
+      <w:proofErr w:type="spellStart"/>
+      <w:r>
+        <w:t>produk</w:t>
+      </w:r>
+      <w:proofErr w:type="spellEnd"/>
+      <w:r>
+        <w:t>*quantity</w:t>
+      </w:r>
+      <w:r>
+        <w:t xml:space="preserve">. </w:t>
+      </w:r>
+      <w:r>
+        <w:t xml:space="preserve">Setelah </w:t>
+      </w:r>
+      <w:proofErr w:type="spellStart"/>
+      <w:r>
+        <w:t>memasukkan</w:t>
+      </w:r>
+      <w:proofErr w:type="spellEnd"/>
+      <w:r>
+        <w:t xml:space="preserve"> </w:t>
+      </w:r>
+      <w:proofErr w:type="spellStart"/>
+      <w:r>
+        <w:t>produk</w:t>
+      </w:r>
+      <w:proofErr w:type="spellEnd"/>
+      <w:r>
+        <w:t xml:space="preserve"> yang </w:t>
+      </w:r>
+      <w:proofErr w:type="spellStart"/>
+      <w:r>
+        <w:t>dibeli</w:t>
+      </w:r>
+      <w:proofErr w:type="spellEnd"/>
+      <w:r>
+        <w:t xml:space="preserve">, Cashier </w:t>
+      </w:r>
+      <w:proofErr w:type="spellStart"/>
+      <w:r>
+        <w:t>dapat</w:t>
+      </w:r>
+      <w:proofErr w:type="spellEnd"/>
+      <w:r>
+        <w:t xml:space="preserve"> </w:t>
+      </w:r>
+      <w:proofErr w:type="spellStart"/>
+      <w:r>
+        <w:t>mengcheck</w:t>
+      </w:r>
+      <w:proofErr w:type="spellEnd"/>
+      <w:r>
+        <w:t xml:space="preserve"> out </w:t>
+      </w:r>
+      <w:proofErr w:type="spellStart"/>
+      <w:r>
+        <w:t>transaksi</w:t>
+      </w:r>
+      <w:proofErr w:type="spellEnd"/>
+      <w:r>
+        <w:t xml:space="preserve"> </w:t>
+      </w:r>
+      <w:proofErr w:type="spellStart"/>
+      <w:r>
+        <w:t>dengan</w:t>
+      </w:r>
+      <w:proofErr w:type="spellEnd"/>
+      <w:r>
+        <w:t xml:space="preserve"> </w:t>
+      </w:r>
+      <w:proofErr w:type="spellStart"/>
+      <w:r>
+        <w:t>menekan</w:t>
+      </w:r>
+      <w:proofErr w:type="spellEnd"/>
+      <w:r>
+        <w:t xml:space="preserve"> button “Check Out”</w:t>
+      </w:r>
+      <w:r>
+        <w:t xml:space="preserve"> dan </w:t>
+      </w:r>
+      <w:proofErr w:type="spellStart"/>
+      <w:r>
+        <w:t>tampilannya</w:t>
+      </w:r>
+      <w:proofErr w:type="spellEnd"/>
+      <w:r>
+        <w:t xml:space="preserve"> </w:t>
+      </w:r>
+      <w:proofErr w:type="spellStart"/>
+      <w:r>
+        <w:t>akan</w:t>
+      </w:r>
+      <w:proofErr w:type="spellEnd"/>
+      <w:r>
+        <w:t xml:space="preserve"> </w:t>
+      </w:r>
+      <w:proofErr w:type="spellStart"/>
+      <w:r>
+        <w:t>seperti</w:t>
+      </w:r>
+      <w:proofErr w:type="spellEnd"/>
+      <w:r>
+        <w:t xml:space="preserve"> </w:t>
+      </w:r>
+      <w:proofErr w:type="spellStart"/>
+      <w:r>
+        <w:t>dibawah</w:t>
+      </w:r>
+      <w:proofErr w:type="spellEnd"/>
+      <w:r>
+        <w:t xml:space="preserve"> ini</w:t>
+      </w:r>
+      <w:r>
+        <w:t>.</w:t>
+      </w:r>
+    </w:p>
+    <w:p>
+      <w:pPr>
+        <w:pStyle w:val="ListParagraph"/>
+        <w:spacing w:line="360" w:lineRule="auto"/>
+        <w:ind w:left="1072"/>
+      </w:pPr>
+      <w:r>
+        <w:rPr>
+          <w:noProof/>
+        </w:rPr>
+        <w:lastRenderedPageBreak/>
+        <w:drawing>
+          <wp:inline distT="0" distB="0" distL="0" distR="0" wp14:anchorId="76379D0B" wp14:editId="602FCF69">
+            <wp:extent cx="4615596" cy="4085492"/>
+            <wp:effectExtent l="0" t="0" r="0" b="0"/>
+            <wp:docPr id="2" name="Picture 2"/>
+            <wp:cNvGraphicFramePr>
+              <a:graphicFrameLocks xmlns:a="http://schemas.openxmlformats.org/drawingml/2006/main" noChangeAspect="1"/>
+            </wp:cNvGraphicFramePr>
+            <a:graphic xmlns:a="http://schemas.openxmlformats.org/drawingml/2006/main">
+              <a:graphicData uri="http://schemas.openxmlformats.org/drawingml/2006/picture">
+                <pic:pic xmlns:pic="http://schemas.openxmlformats.org/drawingml/2006/picture">
+                  <pic:nvPicPr>
+                    <pic:cNvPr id="1" name=""/>
+                    <pic:cNvPicPr/>
+                  </pic:nvPicPr>
+                  <pic:blipFill>
+                    <a:blip r:embed="rId27"/>
+                    <a:stretch>
+                      <a:fillRect/>
+                    </a:stretch>
+                  </pic:blipFill>
+                  <pic:spPr>
+                    <a:xfrm>
+                      <a:off x="0" y="0"/>
                       <a:ext cx="4632512" cy="4100465"/>
                     </a:xfrm>
                     <a:prstGeom prst="rect">
@@ -9179,7 +9377,7 @@
         </w:rPr>
         <w:tab/>
       </w:r>
-      <w:hyperlink r:id="rId27" w:history="1">
+      <w:hyperlink r:id="rId28" w:history="1">
         <w:r>
           <w:rPr>
             <w:rStyle w:val="Hyperlink"/>
@@ -9205,7 +9403,7 @@
         </w:rPr>
         <w:tab/>
       </w:r>
-      <w:hyperlink r:id="rId28" w:history="1">
+      <w:hyperlink r:id="rId29" w:history="1">
         <w:r>
           <w:rPr>
             <w:rStyle w:val="Hyperlink"/>
@@ -9222,7 +9420,7 @@
         <w:spacing w:line="360" w:lineRule="auto"/>
         <w:ind w:firstLine="720"/>
       </w:pPr>
-      <w:hyperlink r:id="rId29" w:history="1">
+      <w:hyperlink r:id="rId30" w:history="1">
         <w:r>
           <w:rPr>
             <w:rStyle w:val="Hyperlink"/>
@@ -9468,7 +9666,7 @@
 </file>
 
 <file path=word/numbering.xml><?xml version="1.0" encoding="utf-8"?>
-<w:numbering xmlns:wpc="http://schemas.microsoft.com/office/word/2010/wordprocessingCanvas" xmlns:cx="http://schemas.microsoft.com/office/drawing/2014/chartex" xmlns:cx1="http://schemas.microsoft.com/office/drawing/2015/9/8/chartex" xmlns:cx2="http://schemas.microsoft.com/office/drawing/2015/10/21/chartex" xmlns:cx3="http://schemas.microsoft.com/office/drawing/2016/5/9/chartex" xmlns:cx4="http://schemas.microsoft.com/office/drawing/2016/5/10/chartex" xmlns:cx5="http://schemas.microsoft.com/office/drawing/2016/5/11/chartex" xmlns:cx6="http://schemas.microsoft.com/office/drawing/2016/5/12/chartex" xmlns:cx7="http://schemas.microsoft.com/office/drawing/2016/5/13/chartex" xmlns:cx8="http://schemas.microsoft.com/office/drawing/2016/5/14/chartex" xmlns:mc="http://schemas.openxmlformats.org/markup-compatibility/2006" xmlns:aink="http://schemas.microsoft.com/office/drawing/2016/ink" xmlns:am3d="http://schemas.microsoft.com/office/drawing/2017/model3d" xmlns:o="urn:schemas-microsoft-com:office:office" xmlns:r="http://schemas.openxmlformats.org/officeDocument/2006/relationships" xmlns:m="http://schemas.openxmlformats.org/officeDocument/2006/math" xmlns:v="urn:schemas-microsoft-com:vml" xmlns:wp14="http://schemas.microsoft.com/office/word/2010/wordprocessingDrawing" xmlns:wp="http://schemas.openxmlformats.org/drawingml/2006/wordprocessingDrawing" xmlns:w10="urn:schemas-microsoft-com:office:word" xmlns:w="http://schemas.openxmlformats.org/wordprocessingml/2006/main" xmlns:w14="http://schemas.microsoft.com/office/word/2010/wordml" xmlns:w15="http://schemas.microsoft.com/office/word/2012/wordml" xmlns:w16cex="http://schemas.microsoft.com/office/word/2018/wordml/cex" xmlns:w16cid="http://schemas.microsoft.com/office/word/2016/wordml/cid" xmlns:w16="http://schemas.microsoft.com/office/word/2018/wordml" xmlns:w16se="http://schemas.microsoft.com/office/word/2015/wordml/symex" xmlns:wpg="http://schemas.microsoft.com/office/word/2010/wordprocessingGroup" xmlns:wpi="http://schemas.microsoft.com/office/word/2010/wordprocessingInk" xmlns:wne="http://schemas.microsoft.com/office/word/2006/wordml" xmlns:wps="http://schemas.microsoft.com/office/word/2010/wordprocessingShape" mc:Ignorable="w14 w15 w16se w16cid w16 w16cex wp14">
+<w:numbering xmlns:wpc="http://schemas.microsoft.com/office/word/2010/wordprocessingCanvas" xmlns:cx="http://schemas.microsoft.com/office/drawing/2014/chartex" xmlns:cx1="http://schemas.microsoft.com/office/drawing/2015/9/8/chartex" xmlns:cx2="http://schemas.microsoft.com/office/drawing/2015/10/21/chartex" xmlns:cx3="http://schemas.microsoft.com/office/drawing/2016/5/9/chartex" xmlns:cx4="http://schemas.microsoft.com/office/drawing/2016/5/10/chartex" xmlns:cx5="http://schemas.microsoft.com/office/drawing/2016/5/11/chartex" xmlns:cx6="http://schemas.microsoft.com/office/drawing/2016/5/12/chartex" xmlns:cx7="http://schemas.microsoft.com/office/drawing/2016/5/13/chartex" xmlns:cx8="http://schemas.microsoft.com/office/drawing/2016/5/14/chartex" xmlns:mc="http://schemas.openxmlformats.org/markup-compatibility/2006" xmlns:aink="http://schemas.microsoft.com/office/drawing/2016/ink" xmlns:am3d="http://schemas.microsoft.com/office/drawing/2017/model3d" xmlns:o="urn:schemas-microsoft-com:office:office" xmlns:r="http://schemas.openxmlformats.org/officeDocument/2006/relationships" xmlns:m="http://schemas.openxmlformats.org/officeDocument/2006/math" xmlns:v="urn:schemas-microsoft-com:vml" xmlns:wp14="http://schemas.microsoft.com/office/word/2010/wordprocessingDrawing" xmlns:wp="http://schemas.openxmlformats.org/drawingml/2006/wordprocessingDrawing" xmlns:w10="urn:schemas-microsoft-com:office:word" xmlns:w="http://schemas.openxmlformats.org/wordprocessingml/2006/main" xmlns:w14="http://schemas.microsoft.com/office/word/2010/wordml" xmlns:w15="http://schemas.microsoft.com/office/word/2012/wordml" xmlns:w16cid="http://schemas.microsoft.com/office/word/2016/wordml/cid" xmlns:w16se="http://schemas.microsoft.com/office/word/2015/wordml/symex" xmlns:wpg="http://schemas.microsoft.com/office/word/2010/wordprocessingGroup" xmlns:wpi="http://schemas.microsoft.com/office/word/2010/wordprocessingInk" xmlns:wne="http://schemas.microsoft.com/office/word/2006/wordml" xmlns:wps="http://schemas.microsoft.com/office/word/2010/wordprocessingShape" mc:Ignorable="w14 w15 w16se w16cid wp14">
   <w:abstractNum w:abstractNumId="0" w15:restartNumberingAfterBreak="0">
     <w:nsid w:val="07061370"/>
     <w:multiLevelType w:val="multilevel"/>
@@ -10512,7 +10710,7 @@
 </file>
 
 <file path=word/styles.xml><?xml version="1.0" encoding="utf-8"?>
-<w:styles xmlns:mc="http://schemas.openxmlformats.org/markup-compatibility/2006" xmlns:r="http://schemas.openxmlformats.org/officeDocument/2006/relationships" xmlns:w="http://schemas.openxmlformats.org/wordprocessingml/2006/main" xmlns:w14="http://schemas.microsoft.com/office/word/2010/wordml" xmlns:w15="http://schemas.microsoft.com/office/word/2012/wordml" xmlns:w16cex="http://schemas.microsoft.com/office/word/2018/wordml/cex" xmlns:w16cid="http://schemas.microsoft.com/office/word/2016/wordml/cid" xmlns:w16="http://schemas.microsoft.com/office/word/2018/wordml" xmlns:w16se="http://schemas.microsoft.com/office/word/2015/wordml/symex" mc:Ignorable="w14 w15 w16se w16cid w16 w16cex">
+<w:styles xmlns:mc="http://schemas.openxmlformats.org/markup-compatibility/2006" xmlns:r="http://schemas.openxmlformats.org/officeDocument/2006/relationships" xmlns:w="http://schemas.openxmlformats.org/wordprocessingml/2006/main" xmlns:w14="http://schemas.microsoft.com/office/word/2010/wordml" xmlns:w15="http://schemas.microsoft.com/office/word/2012/wordml" xmlns:w16cid="http://schemas.microsoft.com/office/word/2016/wordml/cid" xmlns:w16se="http://schemas.microsoft.com/office/word/2015/wordml/symex" mc:Ignorable="w14 w15 w16se w16cid">
   <w:docDefaults>
     <w:rPrDefault>
       <w:rPr>
@@ -10528,7 +10726,7 @@
       </w:pPr>
     </w:pPrDefault>
   </w:docDefaults>
-  <w:latentStyles w:defLockedState="0" w:defUIPriority="99" w:defSemiHidden="0" w:defUnhideWhenUsed="0" w:defQFormat="0" w:count="376">
+  <w:latentStyles w:defLockedState="0" w:defUIPriority="99" w:defSemiHidden="0" w:defUnhideWhenUsed="0" w:defQFormat="0" w:count="377">
     <w:lsdException w:name="Normal" w:uiPriority="0" w:qFormat="1"/>
     <w:lsdException w:name="heading 1" w:uiPriority="9" w:qFormat="1"/>
     <w:lsdException w:name="heading 2" w:semiHidden="1" w:uiPriority="9" w:unhideWhenUsed="1" w:qFormat="1"/>
@@ -10634,7 +10832,6 @@
     <w:lsdException w:name="HTML Sample" w:semiHidden="1" w:unhideWhenUsed="1"/>
     <w:lsdException w:name="HTML Typewriter" w:semiHidden="1" w:unhideWhenUsed="1"/>
     <w:lsdException w:name="HTML Variable" w:semiHidden="1" w:unhideWhenUsed="1"/>
-    <w:lsdException w:name="Normal Table" w:semiHidden="1" w:unhideWhenUsed="1"/>
     <w:lsdException w:name="annotation subject" w:semiHidden="1" w:unhideWhenUsed="1"/>
     <w:lsdException w:name="No List" w:semiHidden="1" w:unhideWhenUsed="1"/>
     <w:lsdException w:name="Outline List 1" w:semiHidden="1" w:unhideWhenUsed="1"/>
@@ -10681,10 +10878,8 @@
     <w:lsdException w:name="Table Subtle 2" w:semiHidden="1" w:unhideWhenUsed="1"/>
     <w:lsdException w:name="Table Web 1" w:semiHidden="1" w:unhideWhenUsed="1"/>
     <w:lsdException w:name="Table Web 2" w:semiHidden="1" w:unhideWhenUsed="1"/>
-    <w:lsdException w:name="Table Web 3" w:semiHidden="1" w:unhideWhenUsed="1"/>
     <w:lsdException w:name="Balloon Text" w:semiHidden="1" w:unhideWhenUsed="1"/>
     <w:lsdException w:name="Table Grid" w:uiPriority="59"/>
-    <w:lsdException w:name="Table Theme" w:semiHidden="1" w:unhideWhenUsed="1"/>
     <w:lsdException w:name="Placeholder Text" w:semiHidden="1"/>
     <w:lsdException w:name="No Spacing" w:uiPriority="1" w:qFormat="1"/>
     <w:lsdException w:name="Light Shading" w:uiPriority="60"/>
@@ -10905,6 +11100,7 @@
     <w:lsdException w:name="Hashtag" w:semiHidden="1" w:unhideWhenUsed="1"/>
     <w:lsdException w:name="Unresolved Mention" w:semiHidden="1" w:unhideWhenUsed="1"/>
     <w:lsdException w:name="Smart Link" w:semiHidden="1" w:unhideWhenUsed="1"/>
+    <w:lsdException w:name="Smart Link Error" w:semiHidden="1" w:unhideWhenUsed="1"/>
   </w:latentStyles>
   <w:style w:type="paragraph" w:default="1" w:styleId="Normal">
     <w:name w:val="Normal"/>
@@ -11538,7 +11734,7 @@
 </file>
 
 <file path=customXml/itemProps1.xml><?xml version="1.0" encoding="utf-8"?>
-<ds:datastoreItem xmlns:ds="http://schemas.openxmlformats.org/officeDocument/2006/customXml" ds:itemID="{BB31D7EB-747B-4427-A076-E8F3949AFAE2}">
+<ds:datastoreItem xmlns:ds="http://schemas.openxmlformats.org/officeDocument/2006/customXml" ds:itemID="{A06EC47B-5345-4E85-8870-9501B5C2941E}">
   <ds:schemaRefs>
     <ds:schemaRef ds:uri="http://schemas.openxmlformats.org/officeDocument/2006/bibliography"/>
   </ds:schemaRefs>

</xml_diff>

<commit_message>
Update Dokumentasi Eksternal - Sudut Meong.docx
</commit_message>
<xml_diff>
--- a/Dokumentasi Eksternal - Sudut Meong.docx
+++ b/Dokumentasi Eksternal - Sudut Meong.docx
@@ -1,6 +1,6 @@
 
 <file path=word/document.xml><?xml version="1.0" encoding="utf-8"?>
-<w:document xmlns:wpc="http://schemas.microsoft.com/office/word/2010/wordprocessingCanvas" xmlns:cx="http://schemas.microsoft.com/office/drawing/2014/chartex" xmlns:cx1="http://schemas.microsoft.com/office/drawing/2015/9/8/chartex" xmlns:cx2="http://schemas.microsoft.com/office/drawing/2015/10/21/chartex" xmlns:cx3="http://schemas.microsoft.com/office/drawing/2016/5/9/chartex" xmlns:cx4="http://schemas.microsoft.com/office/drawing/2016/5/10/chartex" xmlns:cx5="http://schemas.microsoft.com/office/drawing/2016/5/11/chartex" xmlns:cx6="http://schemas.microsoft.com/office/drawing/2016/5/12/chartex" xmlns:cx7="http://schemas.microsoft.com/office/drawing/2016/5/13/chartex" xmlns:cx8="http://schemas.microsoft.com/office/drawing/2016/5/14/chartex" xmlns:mc="http://schemas.openxmlformats.org/markup-compatibility/2006" xmlns:aink="http://schemas.microsoft.com/office/drawing/2016/ink" xmlns:am3d="http://schemas.microsoft.com/office/drawing/2017/model3d" xmlns:o="urn:schemas-microsoft-com:office:office" xmlns:r="http://schemas.openxmlformats.org/officeDocument/2006/relationships" xmlns:m="http://schemas.openxmlformats.org/officeDocument/2006/math" xmlns:v="urn:schemas-microsoft-com:vml" xmlns:wp14="http://schemas.microsoft.com/office/word/2010/wordprocessingDrawing" xmlns:wp="http://schemas.openxmlformats.org/drawingml/2006/wordprocessingDrawing" xmlns:w10="urn:schemas-microsoft-com:office:word" xmlns:w="http://schemas.openxmlformats.org/wordprocessingml/2006/main" xmlns:w14="http://schemas.microsoft.com/office/word/2010/wordml" xmlns:w15="http://schemas.microsoft.com/office/word/2012/wordml" xmlns:w16cid="http://schemas.microsoft.com/office/word/2016/wordml/cid" xmlns:w16se="http://schemas.microsoft.com/office/word/2015/wordml/symex" xmlns:wpg="http://schemas.microsoft.com/office/word/2010/wordprocessingGroup" xmlns:wpi="http://schemas.microsoft.com/office/word/2010/wordprocessingInk" xmlns:wne="http://schemas.microsoft.com/office/word/2006/wordml" xmlns:wps="http://schemas.microsoft.com/office/word/2010/wordprocessingShape" mc:Ignorable="w14 w15 w16se w16cid wp14">
+<w:document xmlns:wpc="http://schemas.microsoft.com/office/word/2010/wordprocessingCanvas" xmlns:cx="http://schemas.microsoft.com/office/drawing/2014/chartex" xmlns:cx1="http://schemas.microsoft.com/office/drawing/2015/9/8/chartex" xmlns:cx2="http://schemas.microsoft.com/office/drawing/2015/10/21/chartex" xmlns:cx3="http://schemas.microsoft.com/office/drawing/2016/5/9/chartex" xmlns:cx4="http://schemas.microsoft.com/office/drawing/2016/5/10/chartex" xmlns:cx5="http://schemas.microsoft.com/office/drawing/2016/5/11/chartex" xmlns:cx6="http://schemas.microsoft.com/office/drawing/2016/5/12/chartex" xmlns:cx7="http://schemas.microsoft.com/office/drawing/2016/5/13/chartex" xmlns:cx8="http://schemas.microsoft.com/office/drawing/2016/5/14/chartex" xmlns:mc="http://schemas.openxmlformats.org/markup-compatibility/2006" xmlns:aink="http://schemas.microsoft.com/office/drawing/2016/ink" xmlns:am3d="http://schemas.microsoft.com/office/drawing/2017/model3d" xmlns:o="urn:schemas-microsoft-com:office:office" xmlns:r="http://schemas.openxmlformats.org/officeDocument/2006/relationships" xmlns:m="http://schemas.openxmlformats.org/officeDocument/2006/math" xmlns:v="urn:schemas-microsoft-com:vml" xmlns:wp14="http://schemas.microsoft.com/office/word/2010/wordprocessingDrawing" xmlns:wp="http://schemas.openxmlformats.org/drawingml/2006/wordprocessingDrawing" xmlns:w10="urn:schemas-microsoft-com:office:word" xmlns:w="http://schemas.openxmlformats.org/wordprocessingml/2006/main" xmlns:w14="http://schemas.microsoft.com/office/word/2010/wordml" xmlns:w15="http://schemas.microsoft.com/office/word/2012/wordml" xmlns:w16cex="http://schemas.microsoft.com/office/word/2018/wordml/cex" xmlns:w16cid="http://schemas.microsoft.com/office/word/2016/wordml/cid" xmlns:w16="http://schemas.microsoft.com/office/word/2018/wordml" xmlns:w16se="http://schemas.microsoft.com/office/word/2015/wordml/symex" xmlns:wpg="http://schemas.microsoft.com/office/word/2010/wordprocessingGroup" xmlns:wpi="http://schemas.microsoft.com/office/word/2010/wordprocessingInk" xmlns:wne="http://schemas.microsoft.com/office/word/2006/wordml" xmlns:wps="http://schemas.microsoft.com/office/word/2010/wordprocessingShape" mc:Ignorable="w14 w15 w16se w16cid w16 w16cex wp14">
   <w:body>
     <w:tbl>
       <w:tblPr>
@@ -3471,6 +3471,22 @@
       </w:r>
       <w:proofErr w:type="spellEnd"/>
       <w:r>
+        <w:t xml:space="preserve"> </w:t>
+      </w:r>
+      <w:proofErr w:type="spellStart"/>
+      <w:r>
+        <w:t>dengan</w:t>
+      </w:r>
+      <w:proofErr w:type="spellEnd"/>
+      <w:r>
+        <w:t xml:space="preserve"> </w:t>
+      </w:r>
+      <w:proofErr w:type="spellStart"/>
+      <w:r>
+        <w:t>ketentuan</w:t>
+      </w:r>
+      <w:proofErr w:type="spellEnd"/>
+      <w:r>
         <w:t>,</w:t>
       </w:r>
       <w:r>
@@ -5285,6 +5301,22 @@
       </w:r>
       <w:proofErr w:type="spellEnd"/>
       <w:r>
+        <w:t xml:space="preserve"> </w:t>
+      </w:r>
+      <w:proofErr w:type="spellStart"/>
+      <w:r>
+        <w:t>dengan</w:t>
+      </w:r>
+      <w:proofErr w:type="spellEnd"/>
+      <w:r>
+        <w:t xml:space="preserve"> </w:t>
+      </w:r>
+      <w:proofErr w:type="spellStart"/>
+      <w:r>
+        <w:t>ketentuan</w:t>
+      </w:r>
+      <w:proofErr w:type="spellEnd"/>
+      <w:r>
         <w:t>,</w:t>
       </w:r>
       <w:r>
@@ -5662,6 +5694,22 @@
       <w:proofErr w:type="spellStart"/>
       <w:r>
         <w:t>sesuai</w:t>
+      </w:r>
+      <w:proofErr w:type="spellEnd"/>
+      <w:r>
+        <w:t xml:space="preserve"> </w:t>
+      </w:r>
+      <w:proofErr w:type="spellStart"/>
+      <w:r>
+        <w:t>dengan</w:t>
+      </w:r>
+      <w:proofErr w:type="spellEnd"/>
+      <w:r>
+        <w:t xml:space="preserve"> </w:t>
+      </w:r>
+      <w:proofErr w:type="spellStart"/>
+      <w:r>
+        <w:t>ketentuan</w:t>
       </w:r>
       <w:proofErr w:type="spellEnd"/>
       <w:r>
@@ -6079,6 +6127,22 @@
       <w:proofErr w:type="spellStart"/>
       <w:r>
         <w:t>sesuai</w:t>
+      </w:r>
+      <w:proofErr w:type="spellEnd"/>
+      <w:r>
+        <w:t xml:space="preserve"> </w:t>
+      </w:r>
+      <w:proofErr w:type="spellStart"/>
+      <w:r>
+        <w:t>dengan</w:t>
+      </w:r>
+      <w:proofErr w:type="spellEnd"/>
+      <w:r>
+        <w:t xml:space="preserve"> </w:t>
+      </w:r>
+      <w:proofErr w:type="spellStart"/>
+      <w:r>
+        <w:t>ketentuan</w:t>
       </w:r>
       <w:proofErr w:type="spellEnd"/>
       <w:r>
@@ -7013,6 +7077,14 @@
       </w:r>
       <w:proofErr w:type="spellEnd"/>
       <w:r>
+        <w:t xml:space="preserve"> detail </w:t>
+      </w:r>
+      <w:proofErr w:type="spellStart"/>
+      <w:r>
+        <w:t>transaksi</w:t>
+      </w:r>
+      <w:proofErr w:type="spellEnd"/>
+      <w:r>
         <w:t xml:space="preserve"> product yang </w:t>
       </w:r>
       <w:proofErr w:type="spellStart"/>
@@ -7079,7 +7151,6 @@
         <w:ind w:left="1072"/>
         <w:jc w:val="both"/>
       </w:pPr>
-      <w:bookmarkStart w:id="0" w:name="_GoBack"/>
       <w:r>
         <w:rPr>
           <w:noProof/>
@@ -7121,7 +7192,6 @@
           </wp:inline>
         </w:drawing>
       </w:r>
-      <w:bookmarkEnd w:id="0"/>
     </w:p>
     <w:p>
       <w:pPr>
@@ -7360,7 +7430,13 @@
       </w:r>
       <w:proofErr w:type="spellEnd"/>
       <w:r>
-        <w:t xml:space="preserve">, </w:t>
+        <w:t>,</w:t>
+      </w:r>
+      <w:r>
+        <w:t xml:space="preserve"> program</w:t>
+      </w:r>
+      <w:r>
+        <w:t xml:space="preserve"> </w:t>
       </w:r>
       <w:proofErr w:type="spellStart"/>
       <w:r>
@@ -7372,7 +7448,7 @@
       </w:r>
       <w:proofErr w:type="spellStart"/>
       <w:r>
-        <w:t>dilakukan</w:t>
+        <w:t>melakukan</w:t>
       </w:r>
       <w:proofErr w:type="spellEnd"/>
       <w:r>
@@ -7386,14 +7462,9 @@
       <w:r>
         <w:t xml:space="preserve"> </w:t>
       </w:r>
-      <w:proofErr w:type="spellStart"/>
-      <w:r>
-        <w:t>input</w:t>
-      </w:r>
-      <w:r>
-        <w:t>an</w:t>
-      </w:r>
-      <w:proofErr w:type="spellEnd"/>
+      <w:r>
+        <w:t>pada data</w:t>
+      </w:r>
       <w:r>
         <w:t xml:space="preserve"> yang </w:t>
       </w:r>
@@ -7430,10 +7501,29 @@
       </w:r>
       <w:proofErr w:type="spellEnd"/>
       <w:r>
+        <w:t xml:space="preserve"> </w:t>
+      </w:r>
+      <w:proofErr w:type="spellStart"/>
+      <w:r>
+        <w:t>dengan</w:t>
+      </w:r>
+      <w:proofErr w:type="spellEnd"/>
+      <w:r>
+        <w:t xml:space="preserve"> </w:t>
+      </w:r>
+      <w:proofErr w:type="spellStart"/>
+      <w:r>
+        <w:t>ketentuan</w:t>
+      </w:r>
+      <w:proofErr w:type="spellEnd"/>
+      <w:r>
         <w:t>,</w:t>
       </w:r>
       <w:r>
         <w:t xml:space="preserve"> </w:t>
+      </w:r>
+      <w:r>
+        <w:t xml:space="preserve">program </w:t>
       </w:r>
       <w:proofErr w:type="spellStart"/>
       <w:r>
@@ -7840,7 +7930,13 @@
       </w:r>
       <w:proofErr w:type="spellEnd"/>
       <w:r>
-        <w:t xml:space="preserve">, </w:t>
+        <w:t>,</w:t>
+      </w:r>
+      <w:r>
+        <w:t xml:space="preserve"> program</w:t>
+      </w:r>
+      <w:r>
+        <w:t xml:space="preserve"> </w:t>
       </w:r>
       <w:proofErr w:type="spellStart"/>
       <w:r>
@@ -7852,7 +7948,7 @@
       </w:r>
       <w:proofErr w:type="spellStart"/>
       <w:r>
-        <w:t>dilakukan</w:t>
+        <w:t>melakukan</w:t>
       </w:r>
       <w:proofErr w:type="spellEnd"/>
       <w:r>
@@ -7864,16 +7960,14 @@
       </w:r>
       <w:proofErr w:type="spellEnd"/>
       <w:r>
-        <w:t xml:space="preserve"> </w:t>
-      </w:r>
-      <w:proofErr w:type="spellStart"/>
-      <w:r>
-        <w:t>input</w:t>
-      </w:r>
-      <w:r>
-        <w:t>an</w:t>
-      </w:r>
-      <w:proofErr w:type="spellEnd"/>
+        <w:t xml:space="preserve"> pada</w:t>
+      </w:r>
+      <w:r>
+        <w:t xml:space="preserve"> </w:t>
+      </w:r>
+      <w:r>
+        <w:t>data</w:t>
+      </w:r>
       <w:r>
         <w:t xml:space="preserve"> yang </w:t>
       </w:r>
@@ -7912,6 +8006,25 @@
         <w:t>sesuai</w:t>
       </w:r>
       <w:proofErr w:type="spellEnd"/>
+      <w:r>
+        <w:t xml:space="preserve"> </w:t>
+      </w:r>
+      <w:proofErr w:type="spellStart"/>
+      <w:r>
+        <w:t>dengan</w:t>
+      </w:r>
+      <w:proofErr w:type="spellEnd"/>
+      <w:r>
+        <w:t xml:space="preserve"> </w:t>
+      </w:r>
+      <w:proofErr w:type="spellStart"/>
+      <w:r>
+        <w:t>ketentuan</w:t>
+      </w:r>
+      <w:proofErr w:type="spellEnd"/>
+      <w:r>
+        <w:t>, program</w:t>
+      </w:r>
       <w:r>
         <w:t xml:space="preserve"> </w:t>
       </w:r>
@@ -8621,6 +8734,14 @@
       </w:r>
       <w:proofErr w:type="spellEnd"/>
       <w:r>
+        <w:t xml:space="preserve"> pada data yang </w:t>
+      </w:r>
+      <w:proofErr w:type="spellStart"/>
+      <w:r>
+        <w:t>dimasukan</w:t>
+      </w:r>
+      <w:proofErr w:type="spellEnd"/>
+      <w:r>
         <w:t xml:space="preserve">, </w:t>
       </w:r>
       <w:proofErr w:type="spellStart"/>
@@ -8653,7 +8774,26 @@
       </w:r>
       <w:proofErr w:type="spellEnd"/>
       <w:r>
+        <w:t xml:space="preserve"> </w:t>
+      </w:r>
+      <w:proofErr w:type="spellStart"/>
+      <w:r>
+        <w:t>dengan</w:t>
+      </w:r>
+      <w:proofErr w:type="spellEnd"/>
+      <w:r>
+        <w:t xml:space="preserve"> </w:t>
+      </w:r>
+      <w:proofErr w:type="spellStart"/>
+      <w:r>
+        <w:t>ketentuan</w:t>
+      </w:r>
+      <w:proofErr w:type="spellEnd"/>
+      <w:r>
         <w:t>,</w:t>
+      </w:r>
+      <w:r>
+        <w:t xml:space="preserve"> program</w:t>
       </w:r>
       <w:r>
         <w:t xml:space="preserve"> </w:t>
@@ -9132,6 +9272,22 @@
       </w:r>
       <w:proofErr w:type="spellEnd"/>
       <w:r>
+        <w:t xml:space="preserve"> pada data yang </w:t>
+      </w:r>
+      <w:proofErr w:type="spellStart"/>
+      <w:r>
+        <w:t>sudah</w:t>
+      </w:r>
+      <w:proofErr w:type="spellEnd"/>
+      <w:r>
+        <w:t xml:space="preserve"> </w:t>
+      </w:r>
+      <w:proofErr w:type="spellStart"/>
+      <w:r>
+        <w:t>dimasukan</w:t>
+      </w:r>
+      <w:proofErr w:type="spellEnd"/>
+      <w:r>
         <w:t xml:space="preserve">. </w:t>
       </w:r>
       <w:proofErr w:type="spellStart"/>
@@ -9142,11 +9298,9 @@
       <w:r>
         <w:t xml:space="preserve"> </w:t>
       </w:r>
-      <w:proofErr w:type="spellStart"/>
-      <w:r>
-        <w:t>inputan</w:t>
-      </w:r>
-      <w:proofErr w:type="spellEnd"/>
+      <w:r>
+        <w:t>data</w:t>
+      </w:r>
       <w:r>
         <w:t xml:space="preserve"> </w:t>
       </w:r>
@@ -9164,6 +9318,22 @@
       </w:r>
       <w:proofErr w:type="spellEnd"/>
       <w:r>
+        <w:t xml:space="preserve"> </w:t>
+      </w:r>
+      <w:proofErr w:type="spellStart"/>
+      <w:r>
+        <w:t>dengan</w:t>
+      </w:r>
+      <w:proofErr w:type="spellEnd"/>
+      <w:r>
+        <w:t xml:space="preserve"> </w:t>
+      </w:r>
+      <w:proofErr w:type="spellStart"/>
+      <w:r>
+        <w:t>ketentuan</w:t>
+      </w:r>
+      <w:proofErr w:type="spellEnd"/>
+      <w:r>
         <w:t xml:space="preserve">, </w:t>
       </w:r>
       <w:proofErr w:type="spellStart"/>
@@ -9172,6 +9342,55 @@
       </w:r>
       <w:proofErr w:type="spellEnd"/>
       <w:r>
+        <w:t xml:space="preserve"> program</w:t>
+      </w:r>
+      <w:r>
+        <w:t xml:space="preserve"> a</w:t>
+      </w:r>
+      <w:proofErr w:type="spellStart"/>
+      <w:r>
+        <w:t>kan</w:t>
+      </w:r>
+      <w:proofErr w:type="spellEnd"/>
+      <w:r>
+        <w:t xml:space="preserve"> </w:t>
+      </w:r>
+      <w:proofErr w:type="spellStart"/>
+      <w:r>
+        <w:t>menampilkan</w:t>
+      </w:r>
+      <w:proofErr w:type="spellEnd"/>
+      <w:r>
+        <w:t xml:space="preserve"> p</w:t>
+      </w:r>
+      <w:proofErr w:type="spellStart"/>
+      <w:r>
+        <w:t>esan</w:t>
+      </w:r>
+      <w:proofErr w:type="spellEnd"/>
+      <w:r>
+        <w:t xml:space="preserve"> error</w:t>
+      </w:r>
+      <w:r>
+        <w:t xml:space="preserve"> dan </w:t>
+      </w:r>
+      <w:proofErr w:type="spellStart"/>
+      <w:r>
+        <w:t>apabila</w:t>
+      </w:r>
+      <w:proofErr w:type="spellEnd"/>
+      <w:r>
+        <w:t xml:space="preserve"> </w:t>
+      </w:r>
+      <w:proofErr w:type="spellStart"/>
+      <w:r>
+        <w:t>sesuai</w:t>
+      </w:r>
+      <w:proofErr w:type="spellEnd"/>
+      <w:r>
+        <w:t>,</w:t>
+      </w:r>
+      <w:r>
         <w:t xml:space="preserve"> </w:t>
       </w:r>
       <w:proofErr w:type="spellStart"/>
@@ -9184,7 +9403,39 @@
       </w:r>
       <w:proofErr w:type="spellStart"/>
       <w:r>
-        <w:t>muncul</w:t>
+        <w:t>menampilkan</w:t>
+      </w:r>
+      <w:proofErr w:type="spellEnd"/>
+      <w:r>
+        <w:t xml:space="preserve"> </w:t>
+      </w:r>
+      <w:proofErr w:type="spellStart"/>
+      <w:r>
+        <w:t>kembalian</w:t>
+      </w:r>
+      <w:proofErr w:type="spellEnd"/>
+      <w:r>
+        <w:t xml:space="preserve"> </w:t>
+      </w:r>
+      <w:proofErr w:type="spellStart"/>
+      <w:r>
+        <w:t>uang</w:t>
+      </w:r>
+      <w:proofErr w:type="spellEnd"/>
+      <w:r>
+        <w:t xml:space="preserve"> yang </w:t>
+      </w:r>
+      <w:proofErr w:type="spellStart"/>
+      <w:r>
+        <w:t>lebih</w:t>
+      </w:r>
+      <w:proofErr w:type="spellEnd"/>
+      <w:r>
+        <w:t xml:space="preserve"> </w:t>
+      </w:r>
+      <w:proofErr w:type="spellStart"/>
+      <w:r>
+        <w:t>dengan</w:t>
       </w:r>
       <w:proofErr w:type="spellEnd"/>
       <w:r>
@@ -9196,32 +9447,13 @@
       </w:r>
       <w:proofErr w:type="spellEnd"/>
       <w:r>
-        <w:t xml:space="preserve"> error</w:t>
+        <w:t xml:space="preserve"> “Purchase success”</w:t>
       </w:r>
       <w:r>
         <w:t xml:space="preserve"> dan </w:t>
       </w:r>
       <w:proofErr w:type="spellStart"/>
       <w:r>
-        <w:t>apabila</w:t>
-      </w:r>
-      <w:proofErr w:type="spellEnd"/>
-      <w:r>
-        <w:t xml:space="preserve"> </w:t>
-      </w:r>
-      <w:proofErr w:type="spellStart"/>
-      <w:r>
-        <w:t>sesuai</w:t>
-      </w:r>
-      <w:proofErr w:type="spellEnd"/>
-      <w:r>
-        <w:t>,</w:t>
-      </w:r>
-      <w:r>
-        <w:t xml:space="preserve"> </w:t>
-      </w:r>
-      <w:proofErr w:type="spellStart"/>
-      <w:r>
         <w:t>akan</w:t>
       </w:r>
       <w:proofErr w:type="spellEnd"/>
@@ -9230,65 +9462,6 @@
       </w:r>
       <w:proofErr w:type="spellStart"/>
       <w:r>
-        <w:t>menampilkan</w:t>
-      </w:r>
-      <w:proofErr w:type="spellEnd"/>
-      <w:r>
-        <w:t xml:space="preserve"> </w:t>
-      </w:r>
-      <w:proofErr w:type="spellStart"/>
-      <w:r>
-        <w:t>kembalian</w:t>
-      </w:r>
-      <w:proofErr w:type="spellEnd"/>
-      <w:r>
-        <w:t xml:space="preserve"> </w:t>
-      </w:r>
-      <w:proofErr w:type="spellStart"/>
-      <w:r>
-        <w:t>uang</w:t>
-      </w:r>
-      <w:proofErr w:type="spellEnd"/>
-      <w:r>
-        <w:t xml:space="preserve"> yang </w:t>
-      </w:r>
-      <w:proofErr w:type="spellStart"/>
-      <w:r>
-        <w:t>lebih</w:t>
-      </w:r>
-      <w:proofErr w:type="spellEnd"/>
-      <w:r>
-        <w:t xml:space="preserve"> </w:t>
-      </w:r>
-      <w:proofErr w:type="spellStart"/>
-      <w:r>
-        <w:t>dengan</w:t>
-      </w:r>
-      <w:proofErr w:type="spellEnd"/>
-      <w:r>
-        <w:t xml:space="preserve"> </w:t>
-      </w:r>
-      <w:proofErr w:type="spellStart"/>
-      <w:r>
-        <w:t>pesan</w:t>
-      </w:r>
-      <w:proofErr w:type="spellEnd"/>
-      <w:r>
-        <w:t xml:space="preserve"> “Purchase success”</w:t>
-      </w:r>
-      <w:r>
-        <w:t xml:space="preserve"> dan </w:t>
-      </w:r>
-      <w:proofErr w:type="spellStart"/>
-      <w:r>
-        <w:t>akan</w:t>
-      </w:r>
-      <w:proofErr w:type="spellEnd"/>
-      <w:r>
-        <w:t xml:space="preserve"> </w:t>
-      </w:r>
-      <w:proofErr w:type="spellStart"/>
-      <w:r>
         <w:t>kembali</w:t>
       </w:r>
       <w:proofErr w:type="spellEnd"/>
@@ -9309,7 +9482,18 @@
       </w:r>
       <w:proofErr w:type="spellEnd"/>
       <w:r>
-        <w:t xml:space="preserve"> awal.</w:t>
+        <w:t xml:space="preserve"> </w:t>
+      </w:r>
+      <w:proofErr w:type="spellStart"/>
+      <w:r>
+        <w:t>awal</w:t>
+      </w:r>
+      <w:proofErr w:type="spellEnd"/>
+      <w:r>
+        <w:t xml:space="preserve"> cashier</w:t>
+      </w:r>
+      <w:r>
+        <w:t>.</w:t>
       </w:r>
     </w:p>
     <w:p>
@@ -9666,7 +9850,7 @@
 </file>
 
 <file path=word/numbering.xml><?xml version="1.0" encoding="utf-8"?>
-<w:numbering xmlns:wpc="http://schemas.microsoft.com/office/word/2010/wordprocessingCanvas" xmlns:cx="http://schemas.microsoft.com/office/drawing/2014/chartex" xmlns:cx1="http://schemas.microsoft.com/office/drawing/2015/9/8/chartex" xmlns:cx2="http://schemas.microsoft.com/office/drawing/2015/10/21/chartex" xmlns:cx3="http://schemas.microsoft.com/office/drawing/2016/5/9/chartex" xmlns:cx4="http://schemas.microsoft.com/office/drawing/2016/5/10/chartex" xmlns:cx5="http://schemas.microsoft.com/office/drawing/2016/5/11/chartex" xmlns:cx6="http://schemas.microsoft.com/office/drawing/2016/5/12/chartex" xmlns:cx7="http://schemas.microsoft.com/office/drawing/2016/5/13/chartex" xmlns:cx8="http://schemas.microsoft.com/office/drawing/2016/5/14/chartex" xmlns:mc="http://schemas.openxmlformats.org/markup-compatibility/2006" xmlns:aink="http://schemas.microsoft.com/office/drawing/2016/ink" xmlns:am3d="http://schemas.microsoft.com/office/drawing/2017/model3d" xmlns:o="urn:schemas-microsoft-com:office:office" xmlns:r="http://schemas.openxmlformats.org/officeDocument/2006/relationships" xmlns:m="http://schemas.openxmlformats.org/officeDocument/2006/math" xmlns:v="urn:schemas-microsoft-com:vml" xmlns:wp14="http://schemas.microsoft.com/office/word/2010/wordprocessingDrawing" xmlns:wp="http://schemas.openxmlformats.org/drawingml/2006/wordprocessingDrawing" xmlns:w10="urn:schemas-microsoft-com:office:word" xmlns:w="http://schemas.openxmlformats.org/wordprocessingml/2006/main" xmlns:w14="http://schemas.microsoft.com/office/word/2010/wordml" xmlns:w15="http://schemas.microsoft.com/office/word/2012/wordml" xmlns:w16cid="http://schemas.microsoft.com/office/word/2016/wordml/cid" xmlns:w16se="http://schemas.microsoft.com/office/word/2015/wordml/symex" xmlns:wpg="http://schemas.microsoft.com/office/word/2010/wordprocessingGroup" xmlns:wpi="http://schemas.microsoft.com/office/word/2010/wordprocessingInk" xmlns:wne="http://schemas.microsoft.com/office/word/2006/wordml" xmlns:wps="http://schemas.microsoft.com/office/word/2010/wordprocessingShape" mc:Ignorable="w14 w15 w16se w16cid wp14">
+<w:numbering xmlns:wpc="http://schemas.microsoft.com/office/word/2010/wordprocessingCanvas" xmlns:cx="http://schemas.microsoft.com/office/drawing/2014/chartex" xmlns:cx1="http://schemas.microsoft.com/office/drawing/2015/9/8/chartex" xmlns:cx2="http://schemas.microsoft.com/office/drawing/2015/10/21/chartex" xmlns:cx3="http://schemas.microsoft.com/office/drawing/2016/5/9/chartex" xmlns:cx4="http://schemas.microsoft.com/office/drawing/2016/5/10/chartex" xmlns:cx5="http://schemas.microsoft.com/office/drawing/2016/5/11/chartex" xmlns:cx6="http://schemas.microsoft.com/office/drawing/2016/5/12/chartex" xmlns:cx7="http://schemas.microsoft.com/office/drawing/2016/5/13/chartex" xmlns:cx8="http://schemas.microsoft.com/office/drawing/2016/5/14/chartex" xmlns:mc="http://schemas.openxmlformats.org/markup-compatibility/2006" xmlns:aink="http://schemas.microsoft.com/office/drawing/2016/ink" xmlns:am3d="http://schemas.microsoft.com/office/drawing/2017/model3d" xmlns:o="urn:schemas-microsoft-com:office:office" xmlns:r="http://schemas.openxmlformats.org/officeDocument/2006/relationships" xmlns:m="http://schemas.openxmlformats.org/officeDocument/2006/math" xmlns:v="urn:schemas-microsoft-com:vml" xmlns:wp14="http://schemas.microsoft.com/office/word/2010/wordprocessingDrawing" xmlns:wp="http://schemas.openxmlformats.org/drawingml/2006/wordprocessingDrawing" xmlns:w10="urn:schemas-microsoft-com:office:word" xmlns:w="http://schemas.openxmlformats.org/wordprocessingml/2006/main" xmlns:w14="http://schemas.microsoft.com/office/word/2010/wordml" xmlns:w15="http://schemas.microsoft.com/office/word/2012/wordml" xmlns:w16cex="http://schemas.microsoft.com/office/word/2018/wordml/cex" xmlns:w16cid="http://schemas.microsoft.com/office/word/2016/wordml/cid" xmlns:w16="http://schemas.microsoft.com/office/word/2018/wordml" xmlns:w16se="http://schemas.microsoft.com/office/word/2015/wordml/symex" xmlns:wpg="http://schemas.microsoft.com/office/word/2010/wordprocessingGroup" xmlns:wpi="http://schemas.microsoft.com/office/word/2010/wordprocessingInk" xmlns:wne="http://schemas.microsoft.com/office/word/2006/wordml" xmlns:wps="http://schemas.microsoft.com/office/word/2010/wordprocessingShape" mc:Ignorable="w14 w15 w16se w16cid w16 w16cex wp14">
   <w:abstractNum w:abstractNumId="0" w15:restartNumberingAfterBreak="0">
     <w:nsid w:val="07061370"/>
     <w:multiLevelType w:val="multilevel"/>
@@ -10710,7 +10894,7 @@
 </file>
 
 <file path=word/styles.xml><?xml version="1.0" encoding="utf-8"?>
-<w:styles xmlns:mc="http://schemas.openxmlformats.org/markup-compatibility/2006" xmlns:r="http://schemas.openxmlformats.org/officeDocument/2006/relationships" xmlns:w="http://schemas.openxmlformats.org/wordprocessingml/2006/main" xmlns:w14="http://schemas.microsoft.com/office/word/2010/wordml" xmlns:w15="http://schemas.microsoft.com/office/word/2012/wordml" xmlns:w16cid="http://schemas.microsoft.com/office/word/2016/wordml/cid" xmlns:w16se="http://schemas.microsoft.com/office/word/2015/wordml/symex" mc:Ignorable="w14 w15 w16se w16cid">
+<w:styles xmlns:mc="http://schemas.openxmlformats.org/markup-compatibility/2006" xmlns:r="http://schemas.openxmlformats.org/officeDocument/2006/relationships" xmlns:w="http://schemas.openxmlformats.org/wordprocessingml/2006/main" xmlns:w14="http://schemas.microsoft.com/office/word/2010/wordml" xmlns:w15="http://schemas.microsoft.com/office/word/2012/wordml" xmlns:w16cex="http://schemas.microsoft.com/office/word/2018/wordml/cex" xmlns:w16cid="http://schemas.microsoft.com/office/word/2016/wordml/cid" xmlns:w16="http://schemas.microsoft.com/office/word/2018/wordml" xmlns:w16se="http://schemas.microsoft.com/office/word/2015/wordml/symex" mc:Ignorable="w14 w15 w16se w16cid w16 w16cex">
   <w:docDefaults>
     <w:rPrDefault>
       <w:rPr>
@@ -10726,7 +10910,7 @@
       </w:pPr>
     </w:pPrDefault>
   </w:docDefaults>
-  <w:latentStyles w:defLockedState="0" w:defUIPriority="99" w:defSemiHidden="0" w:defUnhideWhenUsed="0" w:defQFormat="0" w:count="377">
+  <w:latentStyles w:defLockedState="0" w:defUIPriority="99" w:defSemiHidden="0" w:defUnhideWhenUsed="0" w:defQFormat="0" w:count="376">
     <w:lsdException w:name="Normal" w:uiPriority="0" w:qFormat="1"/>
     <w:lsdException w:name="heading 1" w:uiPriority="9" w:qFormat="1"/>
     <w:lsdException w:name="heading 2" w:semiHidden="1" w:uiPriority="9" w:unhideWhenUsed="1" w:qFormat="1"/>
@@ -10832,6 +11016,7 @@
     <w:lsdException w:name="HTML Sample" w:semiHidden="1" w:unhideWhenUsed="1"/>
     <w:lsdException w:name="HTML Typewriter" w:semiHidden="1" w:unhideWhenUsed="1"/>
     <w:lsdException w:name="HTML Variable" w:semiHidden="1" w:unhideWhenUsed="1"/>
+    <w:lsdException w:name="Normal Table" w:semiHidden="1" w:unhideWhenUsed="1"/>
     <w:lsdException w:name="annotation subject" w:semiHidden="1" w:unhideWhenUsed="1"/>
     <w:lsdException w:name="No List" w:semiHidden="1" w:unhideWhenUsed="1"/>
     <w:lsdException w:name="Outline List 1" w:semiHidden="1" w:unhideWhenUsed="1"/>
@@ -10878,8 +11063,10 @@
     <w:lsdException w:name="Table Subtle 2" w:semiHidden="1" w:unhideWhenUsed="1"/>
     <w:lsdException w:name="Table Web 1" w:semiHidden="1" w:unhideWhenUsed="1"/>
     <w:lsdException w:name="Table Web 2" w:semiHidden="1" w:unhideWhenUsed="1"/>
+    <w:lsdException w:name="Table Web 3" w:semiHidden="1" w:unhideWhenUsed="1"/>
     <w:lsdException w:name="Balloon Text" w:semiHidden="1" w:unhideWhenUsed="1"/>
     <w:lsdException w:name="Table Grid" w:uiPriority="59"/>
+    <w:lsdException w:name="Table Theme" w:semiHidden="1" w:unhideWhenUsed="1"/>
     <w:lsdException w:name="Placeholder Text" w:semiHidden="1"/>
     <w:lsdException w:name="No Spacing" w:uiPriority="1" w:qFormat="1"/>
     <w:lsdException w:name="Light Shading" w:uiPriority="60"/>
@@ -11100,7 +11287,6 @@
     <w:lsdException w:name="Hashtag" w:semiHidden="1" w:unhideWhenUsed="1"/>
     <w:lsdException w:name="Unresolved Mention" w:semiHidden="1" w:unhideWhenUsed="1"/>
     <w:lsdException w:name="Smart Link" w:semiHidden="1" w:unhideWhenUsed="1"/>
-    <w:lsdException w:name="Smart Link Error" w:semiHidden="1" w:unhideWhenUsed="1"/>
   </w:latentStyles>
   <w:style w:type="paragraph" w:default="1" w:styleId="Normal">
     <w:name w:val="Normal"/>

</xml_diff>